<commit_message>
Pfllichtanlagen Context Ergebnis und EK
</commit_message>
<xml_diff>
--- a/Ausgabe/60/2023/60-2023-11-Vorb_Pflichtanlagen.docx
+++ b/Ausgabe/60/2023/60-2023-11-Vorb_Pflichtanlagen.docx
@@ -230,7 +230,7 @@
       <w:r>
         <w:drawing>
           <wp:inline xmlns:a="http://schemas.openxmlformats.org/drawingml/2006/main" xmlns:pic="http://schemas.openxmlformats.org/drawingml/2006/picture">
-            <wp:extent cx="5852160" cy="4389120"/>
+            <wp:extent cx="5486400" cy="3291840"/>
             <wp:docPr id="1001" name="Picture 1"/>
             <wp:cNvGraphicFramePr>
               <a:graphicFrameLocks noChangeAspect="1"/>
@@ -239,7 +239,7 @@
               <a:graphicData uri="http://schemas.openxmlformats.org/drawingml/2006/picture">
                 <pic:pic>
                   <pic:nvPicPr>
-                    <pic:cNvPr id="0" name="img_liquiditaetsentwicklung.png"/>
+                    <pic:cNvPr id="0" name="img_je_entwicklung.png"/>
                     <pic:cNvPicPr/>
                   </pic:nvPicPr>
                   <pic:blipFill>
@@ -251,7 +251,7 @@
                   <pic:spPr>
                     <a:xfrm>
                       <a:off x="0" y="0"/>
-                      <a:ext cx="5852160" cy="4389120"/>
+                      <a:ext cx="5486400" cy="3291840"/>
                     </a:xfrm>
                     <a:prstGeom prst="rect"/>
                   </pic:spPr>
@@ -719,7 +719,7 @@
                 <w:sz w:val="20"/>
                 <w:szCs w:val="20"/>
               </w:rPr>
-              <w:t xml:space="preserve">1</w:t>
+              <w:t xml:space="preserve">-235413.13</w:t>
             </w:r>
           </w:p>
         </w:tc>
@@ -822,7 +822,7 @@
                 <w:sz w:val="20"/>
                 <w:szCs w:val="20"/>
               </w:rPr>
-              <w:t xml:space="preserve">2</w:t>
+              <w:t xml:space="preserve">1189156.54</w:t>
             </w:r>
           </w:p>
         </w:tc>
@@ -925,7 +925,7 @@
                 <w:sz w:val="20"/>
                 <w:szCs w:val="20"/>
               </w:rPr>
-              <w:t xml:space="preserve">3</w:t>
+              <w:t xml:space="preserve">-196578.43</w:t>
             </w:r>
           </w:p>
         </w:tc>
@@ -1028,7 +1028,7 @@
                 <w:sz w:val="20"/>
                 <w:szCs w:val="20"/>
               </w:rPr>
-              <w:t xml:space="preserve">4</w:t>
+              <w:t xml:space="preserve">-758910.0</w:t>
             </w:r>
           </w:p>
         </w:tc>
@@ -1131,7 +1131,7 @@
                 <w:sz w:val="20"/>
                 <w:szCs w:val="20"/>
               </w:rPr>
-              <w:t xml:space="preserve">5</w:t>
+              <w:t xml:space="preserve">-797635.0</w:t>
             </w:r>
           </w:p>
         </w:tc>
@@ -1234,7 +1234,7 @@
                 <w:sz w:val="20"/>
                 <w:szCs w:val="20"/>
               </w:rPr>
-              <w:t xml:space="preserve">6</w:t>
+              <w:t xml:space="preserve">646.0</w:t>
             </w:r>
           </w:p>
         </w:tc>
@@ -1359,7 +1359,7 @@
                 <w:sz w:val="20"/>
                 <w:szCs w:val="20"/>
               </w:rPr>
-              <w:t xml:space="preserve">8</w:t>
+              <w:t xml:space="preserve">-798734.0199999999</w:t>
             </w:r>
           </w:p>
         </w:tc>
@@ -1449,7 +1449,7 @@
                 <w:sz w:val="20"/>
                 <w:szCs w:val="20"/>
               </w:rPr>
-              <w:t xml:space="preserve">7</w:t>
+              <w:t xml:space="preserve">14342.0</w:t>
             </w:r>
           </w:p>
         </w:tc>
@@ -1540,7 +1540,7 @@
                 <w:sz w:val="20"/>
                 <w:szCs w:val="20"/>
               </w:rPr>
-              <w:t xml:space="preserve">8</w:t>
+              <w:t xml:space="preserve">40602.0</w:t>
             </w:r>
           </w:p>
         </w:tc>
@@ -1630,7 +1630,7 @@
                 <w:sz w:val="20"/>
                 <w:szCs w:val="20"/>
               </w:rPr>
-              <w:t xml:space="preserve">9</w:t>
+              <w:t xml:space="preserve">52722.0</w:t>
             </w:r>
           </w:p>
         </w:tc>
@@ -1753,7 +1753,7 @@
                 <w:sz w:val="20"/>
                 <w:szCs w:val="20"/>
               </w:rPr>
-              <w:t xml:space="preserve">9</w:t>
+              <w:t xml:space="preserve">-691068.0199999999</w:t>
             </w:r>
           </w:p>
         </w:tc>
@@ -3946,7 +3946,7 @@
     <w:p/>
     <w:p>
       <w:r>
-        <w:t xml:space="preserve"/>
+        <w:t xml:space="preserve">C:\Projekte\HH\hhdaten\plots\img_ek_entwicklung.png</w:t>
       </w:r>
     </w:p>
     <w:p/>
@@ -4667,7 +4667,7 @@
           </w:tcPr>
           <w:p>
             <w:r>
-              <w:t xml:space="preserve">3</w:t>
+              <w:t xml:space="preserve">-196578.43</w:t>
             </w:r>
           </w:p>
         </w:tc>
@@ -4688,7 +4688,7 @@
               <w:jc w:val="right"/>
             </w:pPr>
             <w:r>
-              <w:t xml:space="preserve">4,00</w:t>
+              <w:t xml:space="preserve">15.292.498,82</w:t>
             </w:r>
           </w:p>
         </w:tc>
@@ -4775,7 +4775,7 @@
           </w:tcPr>
           <w:p>
             <w:r>
-              <w:t xml:space="preserve">4</w:t>
+              <w:t xml:space="preserve">-758910.0</w:t>
             </w:r>
           </w:p>
         </w:tc>
@@ -4798,7 +4798,7 @@
             <w:bookmarkStart w:id="1" w:name="_heading=h.gjdgxs" w:colFirst="0" w:colLast="0"/>
             <w:bookmarkEnd w:id="1"/>
             <w:r>
-              <w:t xml:space="preserve">5,00</w:t>
+              <w:t xml:space="preserve">14.533.588,82</w:t>
             </w:r>
           </w:p>
         </w:tc>
@@ -4885,7 +4885,7 @@
           </w:tcPr>
           <w:p>
             <w:r>
-              <w:t xml:space="preserve">5</w:t>
+              <w:t xml:space="preserve">-797635.0</w:t>
             </w:r>
           </w:p>
         </w:tc>
@@ -4906,7 +4906,7 @@
               <w:jc w:val="right"/>
             </w:pPr>
             <w:r>
-              <w:t xml:space="preserve">6,00</w:t>
+              <w:t xml:space="preserve">13.735.953,82</w:t>
             </w:r>
           </w:p>
         </w:tc>
@@ -4993,7 +4993,7 @@
           </w:tcPr>
           <w:p>
             <w:r>
-              <w:t xml:space="preserve">6</w:t>
+              <w:t xml:space="preserve">646.0</w:t>
             </w:r>
           </w:p>
         </w:tc>
@@ -5014,7 +5014,7 @@
               <w:jc w:val="right"/>
             </w:pPr>
             <w:r>
-              <w:t xml:space="preserve">8,00</w:t>
+              <w:t xml:space="preserve">13.736.599,82</w:t>
             </w:r>
           </w:p>
         </w:tc>
@@ -5108,7 +5108,7 @@
                 <w:sz w:val="20"/>
                 <w:szCs w:val="20"/>
               </w:rPr>
-              <w:t xml:space="preserve">7</w:t>
+              <w:t xml:space="preserve">14342.0</w:t>
             </w:r>
           </w:p>
         </w:tc>
@@ -5129,7 +5129,7 @@
               <w:jc w:val="right"/>
             </w:pPr>
             <w:r>
-              <w:t xml:space="preserve">9,00</w:t>
+              <w:t xml:space="preserve">13.803.017,82</w:t>
             </w:r>
           </w:p>
         </w:tc>
@@ -5223,7 +5223,7 @@
                 <w:sz w:val="20"/>
                 <w:szCs w:val="20"/>
               </w:rPr>
-              <w:t xml:space="preserve">8</w:t>
+              <w:t xml:space="preserve">40602.0</w:t>
             </w:r>
           </w:p>
         </w:tc>
@@ -5244,7 +5244,7 @@
               <w:jc w:val="right"/>
             </w:pPr>
             <w:r>
-              <w:t xml:space="preserve">10,00</w:t>
+              <w:t xml:space="preserve">13.881.999,82</w:t>
             </w:r>
           </w:p>
         </w:tc>
@@ -5338,7 +5338,7 @@
                 <w:sz w:val="20"/>
                 <w:szCs w:val="20"/>
               </w:rPr>
-              <w:t xml:space="preserve">9</w:t>
+              <w:t xml:space="preserve">52722.0</w:t>
             </w:r>
           </w:p>
         </w:tc>
@@ -5359,7 +5359,7 @@
               <w:jc w:val="right"/>
             </w:pPr>
             <w:r>
-              <w:t xml:space="preserve">11,00</w:t>
+              <w:t xml:space="preserve">13.946.841,82</w:t>
             </w:r>
           </w:p>
         </w:tc>

</xml_diff>

<commit_message>
Pflichtanlagen Fertiggestellt, Übersicht Ergebnishaushalt weitgehend fertiggestellt.
</commit_message>
<xml_diff>
--- a/Ausgabe/60/2023/60-2023-11-Vorb_Pflichtanlagen.docx
+++ b/Ausgabe/60/2023/60-2023-11-Vorb_Pflichtanlagen.docx
@@ -227,10 +227,7 @@
         <w:br w:type="page"/>
       </w:r>
     </w:p>
-    <w:p>
-      <w:bookmarkStart w:id="1" w:name="_GoBack"/>
-      <w:bookmarkEnd w:id="1"/>
-    </w:p>
+    <w:p/>
     <w:p>
       <w:r>
         <w:t xml:space="preserve"/>
@@ -665,16 +662,8 @@
             <w:pPr>
               <w:spacing w:after="0"/>
               <w:jc w:val="left"/>
-              <w:rPr>
-                <w:sz w:val="20"/>
-                <w:szCs w:val="20"/>
-              </w:rPr>
-            </w:pPr>
-            <w:r>
-              <w:rPr>
-                <w:sz w:val="20"/>
-                <w:szCs w:val="20"/>
-              </w:rPr>
+            </w:pPr>
+            <w:r>
               <w:t>5. Haushaltsvorjahr (festgestelltes Jahresergebnis)</w:t>
             </w:r>
           </w:p>
@@ -717,16 +706,8 @@
             <w:pPr>
               <w:spacing w:after="0"/>
               <w:jc w:val="right"/>
-              <w:rPr>
-                <w:sz w:val="20"/>
-                <w:szCs w:val="20"/>
-              </w:rPr>
-            </w:pPr>
-            <w:r>
-              <w:rPr>
-                <w:sz w:val="20"/>
-                <w:szCs w:val="20"/>
-              </w:rPr>
+            </w:pPr>
+            <w:r>
               <w:t xml:space="preserve">-235.413,13</w:t>
             </w:r>
           </w:p>
@@ -774,16 +755,8 @@
             <w:pPr>
               <w:spacing w:after="0"/>
               <w:jc w:val="left"/>
-              <w:rPr>
-                <w:sz w:val="20"/>
-                <w:szCs w:val="20"/>
-              </w:rPr>
-            </w:pPr>
-            <w:r>
-              <w:rPr>
-                <w:sz w:val="20"/>
-                <w:szCs w:val="20"/>
-              </w:rPr>
+            </w:pPr>
+            <w:r>
               <w:t>4. Haushaltsvorjahr (vorläufiges Jahresergebnis)</w:t>
             </w:r>
           </w:p>
@@ -824,13 +797,10 @@
           </w:tcPr>
           <w:p>
             <w:pPr>
-              <w:jc w:val="right"/>
-            </w:pPr>
-            <w:r>
-              <w:rPr>
-                <w:sz w:val="20"/>
-                <w:szCs w:val="20"/>
-              </w:rPr>
+              <w:spacing w:after="0"/>
+              <w:jc w:val="right"/>
+            </w:pPr>
+            <w:r>
               <w:t xml:space="preserve">1.189.156,54</w:t>
             </w:r>
           </w:p>
@@ -878,16 +848,8 @@
             <w:pPr>
               <w:spacing w:after="0"/>
               <w:jc w:val="left"/>
-              <w:rPr>
-                <w:sz w:val="20"/>
-                <w:szCs w:val="20"/>
-              </w:rPr>
-            </w:pPr>
-            <w:r>
-              <w:rPr>
-                <w:sz w:val="20"/>
-                <w:szCs w:val="20"/>
-              </w:rPr>
+            </w:pPr>
+            <w:r>
               <w:t>3. Haushaltsvorjahr (vorläufiges Jahresergebnis)</w:t>
             </w:r>
           </w:p>
@@ -928,13 +890,10 @@
           </w:tcPr>
           <w:p>
             <w:pPr>
-              <w:jc w:val="right"/>
-            </w:pPr>
-            <w:r>
-              <w:rPr>
-                <w:sz w:val="20"/>
-                <w:szCs w:val="20"/>
-              </w:rPr>
+              <w:spacing w:after="0"/>
+              <w:jc w:val="right"/>
+            </w:pPr>
+            <w:r>
               <w:t xml:space="preserve">-196.578,43</w:t>
             </w:r>
           </w:p>
@@ -982,16 +941,8 @@
             <w:pPr>
               <w:spacing w:after="0"/>
               <w:jc w:val="left"/>
-              <w:rPr>
-                <w:sz w:val="20"/>
-                <w:szCs w:val="20"/>
-              </w:rPr>
-            </w:pPr>
-            <w:r>
-              <w:rPr>
-                <w:sz w:val="20"/>
-                <w:szCs w:val="20"/>
-              </w:rPr>
+            </w:pPr>
+            <w:r>
               <w:t>2. Haushaltsvorjahr (vorläufiges Rechnungsergebnis)</w:t>
             </w:r>
           </w:p>
@@ -1032,13 +983,10 @@
           </w:tcPr>
           <w:p>
             <w:pPr>
-              <w:jc w:val="right"/>
-            </w:pPr>
-            <w:r>
-              <w:rPr>
-                <w:sz w:val="20"/>
-                <w:szCs w:val="20"/>
-              </w:rPr>
+              <w:spacing w:after="0"/>
+              <w:jc w:val="right"/>
+            </w:pPr>
+            <w:r>
               <w:t xml:space="preserve">-758.910,00</w:t>
             </w:r>
           </w:p>
@@ -1086,16 +1034,8 @@
             <w:pPr>
               <w:spacing w:after="0"/>
               <w:jc w:val="left"/>
-              <w:rPr>
-                <w:sz w:val="20"/>
-                <w:szCs w:val="20"/>
-              </w:rPr>
-            </w:pPr>
-            <w:r>
-              <w:rPr>
-                <w:sz w:val="20"/>
-                <w:szCs w:val="20"/>
-              </w:rPr>
+            </w:pPr>
+            <w:r>
               <w:t>1. Haushaltsvorjahr (Ansatz des Haushaltsvorjahres - einschl. Nachträge)</w:t>
             </w:r>
           </w:p>
@@ -1136,13 +1076,10 @@
           </w:tcPr>
           <w:p>
             <w:pPr>
-              <w:jc w:val="right"/>
-            </w:pPr>
-            <w:r>
-              <w:rPr>
-                <w:sz w:val="20"/>
-                <w:szCs w:val="20"/>
-              </w:rPr>
+              <w:spacing w:after="0"/>
+              <w:jc w:val="right"/>
+            </w:pPr>
+            <w:r>
               <w:t xml:space="preserve">-797.635,00</w:t>
             </w:r>
           </w:p>
@@ -1190,16 +1127,8 @@
             <w:pPr>
               <w:spacing w:after="0"/>
               <w:jc w:val="left"/>
-              <w:rPr>
-                <w:sz w:val="20"/>
-                <w:szCs w:val="20"/>
-              </w:rPr>
-            </w:pPr>
-            <w:r>
-              <w:rPr>
-                <w:sz w:val="20"/>
-                <w:szCs w:val="20"/>
-              </w:rPr>
+            </w:pPr>
+            <w:r>
               <w:t xml:space="preserve">Jahresergebnis (Ansatz des Haushaltsjahres)</w:t>
             </w:r>
           </w:p>
@@ -1240,13 +1169,10 @@
           </w:tcPr>
           <w:p>
             <w:pPr>
-              <w:jc w:val="right"/>
-            </w:pPr>
-            <w:r>
-              <w:rPr>
-                <w:sz w:val="20"/>
-                <w:szCs w:val="20"/>
-              </w:rPr>
+              <w:spacing w:after="0"/>
+              <w:jc w:val="right"/>
+            </w:pPr>
+            <w:r>
               <w:t xml:space="preserve">646,00</w:t>
             </w:r>
           </w:p>
@@ -1271,17 +1197,9 @@
           <w:p>
             <w:pPr>
               <w:spacing w:after="0"/>
-              <w:jc w:val="center"/>
-              <w:rPr>
-                <w:sz w:val="20"/>
-                <w:szCs w:val="20"/>
-              </w:rPr>
-            </w:pPr>
-            <w:r>
-              <w:rPr>
-                <w:sz w:val="20"/>
-                <w:szCs w:val="20"/>
-              </w:rPr>
+              <w:jc w:val="right"/>
+            </w:pPr>
+            <w:r>
               <w:t>7</w:t>
             </w:r>
           </w:p>
@@ -1302,16 +1220,8 @@
             <w:pPr>
               <w:spacing w:after="0"/>
               <w:jc w:val="left"/>
-              <w:rPr>
-                <w:sz w:val="20"/>
-                <w:szCs w:val="20"/>
-              </w:rPr>
-            </w:pPr>
-            <w:r>
-              <w:rPr>
-                <w:sz w:val="20"/>
-                <w:szCs w:val="20"/>
-              </w:rPr>
+            </w:pPr>
+            <w:r>
               <w:t>Zwischensumme</w:t>
             </w:r>
           </w:p>
@@ -1331,17 +1241,9 @@
           <w:p>
             <w:pPr>
               <w:spacing w:after="0"/>
-              <w:jc w:val="center"/>
-              <w:rPr>
-                <w:sz w:val="20"/>
-                <w:szCs w:val="20"/>
-              </w:rPr>
-            </w:pPr>
-            <w:r>
-              <w:rPr>
-                <w:sz w:val="20"/>
-                <w:szCs w:val="20"/>
-              </w:rPr>
+              <w:jc w:val="right"/>
+            </w:pPr>
+            <w:r>
               <w:t xml:space="preserve"> </w:t>
             </w:r>
           </w:p>
@@ -1362,16 +1264,8 @@
             <w:pPr>
               <w:spacing w:after="0"/>
               <w:jc w:val="right"/>
-              <w:rPr>
-                <w:sz w:val="20"/>
-                <w:szCs w:val="20"/>
-              </w:rPr>
-            </w:pPr>
-            <w:r>
-              <w:rPr>
-                <w:sz w:val="20"/>
-                <w:szCs w:val="20"/>
-              </w:rPr>
+            </w:pPr>
+            <w:r>
               <w:t xml:space="preserve">-798.734,02</w:t>
             </w:r>
           </w:p>
@@ -1396,7 +1290,7 @@
           <w:p>
             <w:pPr>
               <w:spacing w:after="0"/>
-              <w:jc w:val="center"/>
+              <w:jc w:val="right"/>
             </w:pPr>
             <w:r>
               <w:t>8</w:t>
@@ -1439,6 +1333,7 @@
           </w:tcPr>
           <w:p>
             <w:pPr>
+              <w:spacing w:after="0"/>
               <w:jc w:val="right"/>
             </w:pPr>
             <w:r>
@@ -1460,13 +1355,10 @@
           </w:tcPr>
           <w:p>
             <w:pPr>
-              <w:jc w:val="right"/>
-            </w:pPr>
-            <w:r>
-              <w:rPr>
-                <w:sz w:val="20"/>
-                <w:szCs w:val="20"/>
-              </w:rPr>
+              <w:spacing w:after="0"/>
+              <w:jc w:val="right"/>
+            </w:pPr>
+            <w:r>
               <w:t xml:space="preserve">14.342,00</w:t>
             </w:r>
           </w:p>
@@ -1491,7 +1383,7 @@
           <w:p>
             <w:pPr>
               <w:spacing w:after="0"/>
-              <w:jc w:val="center"/>
+              <w:jc w:val="right"/>
             </w:pPr>
             <w:r>
               <w:t>9</w:t>
@@ -1534,6 +1426,7 @@
           </w:tcPr>
           <w:p>
             <w:pPr>
+              <w:spacing w:after="0"/>
               <w:jc w:val="right"/>
             </w:pPr>
             <w:r>
@@ -1555,13 +1448,10 @@
           </w:tcPr>
           <w:p>
             <w:pPr>
-              <w:jc w:val="right"/>
-            </w:pPr>
-            <w:r>
-              <w:rPr>
-                <w:sz w:val="20"/>
-                <w:szCs w:val="20"/>
-              </w:rPr>
+              <w:spacing w:after="0"/>
+              <w:jc w:val="right"/>
+            </w:pPr>
+            <w:r>
               <w:t xml:space="preserve">40.602,00</w:t>
             </w:r>
           </w:p>
@@ -1586,7 +1476,7 @@
           <w:p>
             <w:pPr>
               <w:spacing w:after="0"/>
-              <w:jc w:val="center"/>
+              <w:jc w:val="right"/>
             </w:pPr>
             <w:r>
               <w:t>10</w:t>
@@ -1629,6 +1519,7 @@
           </w:tcPr>
           <w:p>
             <w:pPr>
+              <w:spacing w:after="0"/>
               <w:jc w:val="right"/>
             </w:pPr>
             <w:r>
@@ -1650,13 +1541,10 @@
           </w:tcPr>
           <w:p>
             <w:pPr>
-              <w:jc w:val="right"/>
-            </w:pPr>
-            <w:r>
-              <w:rPr>
-                <w:sz w:val="20"/>
-                <w:szCs w:val="20"/>
-              </w:rPr>
+              <w:spacing w:after="0"/>
+              <w:jc w:val="right"/>
+            </w:pPr>
+            <w:r>
               <w:t xml:space="preserve">52.722,00</w:t>
             </w:r>
           </w:p>
@@ -1681,18 +1569,14 @@
           <w:p>
             <w:pPr>
               <w:spacing w:after="0"/>
-              <w:jc w:val="center"/>
+              <w:jc w:val="right"/>
               <w:rPr>
                 <w:b/>
-                <w:sz w:val="20"/>
-                <w:szCs w:val="20"/>
               </w:rPr>
             </w:pPr>
             <w:r>
               <w:rPr>
                 <w:b/>
-                <w:sz w:val="20"/>
-                <w:szCs w:val="20"/>
               </w:rPr>
               <w:t>11</w:t>
             </w:r>
@@ -1716,15 +1600,11 @@
               <w:jc w:val="left"/>
               <w:rPr>
                 <w:b/>
-                <w:sz w:val="20"/>
-                <w:szCs w:val="20"/>
               </w:rPr>
             </w:pPr>
             <w:r>
               <w:rPr>
                 <w:b/>
-                <w:sz w:val="20"/>
-                <w:szCs w:val="20"/>
               </w:rPr>
               <w:t>Summe</w:t>
             </w:r>
@@ -1745,7 +1625,7 @@
           <w:p>
             <w:pPr>
               <w:spacing w:after="0"/>
-              <w:jc w:val="left"/>
+              <w:jc w:val="right"/>
             </w:pPr>
             <w:r>
               <w:t xml:space="preserve"> </w:t>
@@ -1770,15 +1650,11 @@
               <w:jc w:val="right"/>
               <w:rPr>
                 <w:b/>
-                <w:sz w:val="20"/>
-                <w:szCs w:val="20"/>
               </w:rPr>
             </w:pPr>
             <w:r>
               <w:rPr>
                 <w:b/>
-                <w:sz w:val="20"/>
-                <w:szCs w:val="20"/>
               </w:rPr>
               <w:t xml:space="preserve">-691.068,02</w:t>
             </w:r>
@@ -1824,8 +1700,8 @@
       </w:tblPr>
       <w:tblGrid>
         <w:gridCol w:w="434"/>
-        <w:gridCol w:w="3672"/>
-        <w:gridCol w:w="567"/>
+        <w:gridCol w:w="3605"/>
+        <w:gridCol w:w="634"/>
         <w:gridCol w:w="1701"/>
         <w:gridCol w:w="1559"/>
         <w:gridCol w:w="1560"/>
@@ -1946,7 +1822,7 @@
         </w:tc>
         <w:tc>
           <w:tcPr>
-            <w:tcW w:w="3672" w:type="dxa"/>
+            <w:tcW w:w="3605" w:type="dxa"/>
             <w:vMerge w:val="restart"/>
             <w:tcBorders>
               <w:top w:val="nil"/>
@@ -1969,7 +1845,7 @@
         </w:tc>
         <w:tc>
           <w:tcPr>
-            <w:tcW w:w="567" w:type="dxa"/>
+            <w:tcW w:w="634" w:type="dxa"/>
             <w:vMerge w:val="restart"/>
             <w:tcBorders>
               <w:top w:val="nil"/>
@@ -2144,7 +2020,7 @@
         </w:tc>
         <w:tc>
           <w:tcPr>
-            <w:tcW w:w="3672" w:type="dxa"/>
+            <w:tcW w:w="3605" w:type="dxa"/>
             <w:vMerge/>
             <w:tcBorders>
               <w:top w:val="nil"/>
@@ -2172,7 +2048,7 @@
         </w:tc>
         <w:tc>
           <w:tcPr>
-            <w:tcW w:w="567" w:type="dxa"/>
+            <w:tcW w:w="634" w:type="dxa"/>
             <w:vMerge/>
             <w:tcBorders>
               <w:top w:val="nil"/>
@@ -2317,7 +2193,7 @@
         </w:tc>
         <w:tc>
           <w:tcPr>
-            <w:tcW w:w="3672" w:type="dxa"/>
+            <w:tcW w:w="3605" w:type="dxa"/>
             <w:vMerge/>
             <w:tcBorders>
               <w:top w:val="nil"/>
@@ -2345,7 +2221,7 @@
         </w:tc>
         <w:tc>
           <w:tcPr>
-            <w:tcW w:w="567" w:type="dxa"/>
+            <w:tcW w:w="634" w:type="dxa"/>
             <w:vMerge/>
             <w:tcBorders>
               <w:top w:val="nil"/>
@@ -2422,7 +2298,7 @@
           <w:p>
             <w:pPr>
               <w:spacing w:after="0"/>
-              <w:jc w:val="center"/>
+              <w:jc w:val="right"/>
             </w:pPr>
             <w:r>
               <w:t>1</w:t>
@@ -2431,7 +2307,7 @@
         </w:tc>
         <w:tc>
           <w:tcPr>
-            <w:tcW w:w="3672" w:type="dxa"/>
+            <w:tcW w:w="3605" w:type="dxa"/>
             <w:tcBorders>
               <w:top w:val="nil"/>
               <w:left w:val="single" w:sz="4" w:space="0" w:color="000000"/>
@@ -2461,7 +2337,7 @@
         </w:tc>
         <w:tc>
           <w:tcPr>
-            <w:tcW w:w="567" w:type="dxa"/>
+            <w:tcW w:w="634" w:type="dxa"/>
             <w:tcBorders>
               <w:top w:val="nil"/>
               <w:left w:val="single" w:sz="4" w:space="0" w:color="000000"/>
@@ -2474,7 +2350,7 @@
           <w:p>
             <w:pPr>
               <w:spacing w:after="0"/>
-              <w:jc w:val="center"/>
+              <w:jc w:val="right"/>
             </w:pPr>
             <w:r>
               <w:t xml:space="preserve">2018</w:t>
@@ -2549,7 +2425,7 @@
               <w:jc w:val="right"/>
             </w:pPr>
             <w:r>
-              <w:t xml:space="preserve">149478.28000000003</w:t>
+              <w:t xml:space="preserve">149.478,28</w:t>
             </w:r>
           </w:p>
         </w:tc>
@@ -2573,7 +2449,7 @@
           <w:p>
             <w:pPr>
               <w:spacing w:after="0"/>
-              <w:jc w:val="center"/>
+              <w:jc w:val="right"/>
             </w:pPr>
             <w:r>
               <w:t>2</w:t>
@@ -2582,7 +2458,7 @@
         </w:tc>
         <w:tc>
           <w:tcPr>
-            <w:tcW w:w="3672" w:type="dxa"/>
+            <w:tcW w:w="3605" w:type="dxa"/>
             <w:tcBorders>
               <w:top w:val="nil"/>
               <w:left w:val="single" w:sz="4" w:space="0" w:color="000000"/>
@@ -2612,7 +2488,7 @@
         </w:tc>
         <w:tc>
           <w:tcPr>
-            <w:tcW w:w="567" w:type="dxa"/>
+            <w:tcW w:w="634" w:type="dxa"/>
             <w:tcBorders>
               <w:top w:val="nil"/>
               <w:left w:val="single" w:sz="4" w:space="0" w:color="000000"/>
@@ -2625,7 +2501,7 @@
           <w:p>
             <w:pPr>
               <w:spacing w:after="0"/>
-              <w:jc w:val="center"/>
+              <w:jc w:val="right"/>
             </w:pPr>
             <w:r>
               <w:t xml:space="preserve">2019</w:t>
@@ -2646,6 +2522,7 @@
           </w:tcPr>
           <w:p>
             <w:pPr>
+              <w:spacing w:after="0"/>
               <w:jc w:val="right"/>
             </w:pPr>
             <w:r>
@@ -2670,6 +2547,7 @@
           </w:tcPr>
           <w:p>
             <w:pPr>
+              <w:spacing w:after="0"/>
               <w:jc w:val="right"/>
             </w:pPr>
             <w:r>
@@ -2698,7 +2576,7 @@
               <w:jc w:val="right"/>
             </w:pPr>
             <w:r>
-              <w:t xml:space="preserve">-94267.31000000003</w:t>
+              <w:t xml:space="preserve">-94.267,31</w:t>
             </w:r>
           </w:p>
         </w:tc>
@@ -2722,7 +2600,7 @@
           <w:p>
             <w:pPr>
               <w:spacing w:after="0"/>
-              <w:jc w:val="center"/>
+              <w:jc w:val="right"/>
             </w:pPr>
             <w:r>
               <w:t>3</w:t>
@@ -2731,7 +2609,7 @@
         </w:tc>
         <w:tc>
           <w:tcPr>
-            <w:tcW w:w="3672" w:type="dxa"/>
+            <w:tcW w:w="3605" w:type="dxa"/>
             <w:tcBorders>
               <w:top w:val="nil"/>
               <w:left w:val="single" w:sz="4" w:space="0" w:color="000000"/>
@@ -2753,7 +2631,7 @@
         </w:tc>
         <w:tc>
           <w:tcPr>
-            <w:tcW w:w="567" w:type="dxa"/>
+            <w:tcW w:w="634" w:type="dxa"/>
             <w:tcBorders>
               <w:top w:val="nil"/>
               <w:left w:val="single" w:sz="4" w:space="0" w:color="000000"/>
@@ -2766,7 +2644,7 @@
           <w:p>
             <w:pPr>
               <w:spacing w:after="0"/>
-              <w:jc w:val="center"/>
+              <w:jc w:val="right"/>
             </w:pPr>
             <w:r>
               <w:t xml:space="preserve">2020</w:t>
@@ -2787,6 +2665,7 @@
           </w:tcPr>
           <w:p>
             <w:pPr>
+              <w:spacing w:after="0"/>
               <w:jc w:val="right"/>
             </w:pPr>
             <w:r>
@@ -2811,6 +2690,7 @@
           </w:tcPr>
           <w:p>
             <w:pPr>
+              <w:spacing w:after="0"/>
               <w:jc w:val="right"/>
             </w:pPr>
             <w:r>
@@ -2839,7 +2719,7 @@
               <w:jc w:val="right"/>
             </w:pPr>
             <w:r>
-              <w:t xml:space="preserve">-338012.8999999999</w:t>
+              <w:t xml:space="preserve">-338.012,90</w:t>
             </w:r>
           </w:p>
         </w:tc>
@@ -2863,7 +2743,7 @@
           <w:p>
             <w:pPr>
               <w:spacing w:after="0"/>
-              <w:jc w:val="center"/>
+              <w:jc w:val="right"/>
             </w:pPr>
             <w:r>
               <w:t>4</w:t>
@@ -2872,7 +2752,7 @@
         </w:tc>
         <w:tc>
           <w:tcPr>
-            <w:tcW w:w="3672" w:type="dxa"/>
+            <w:tcW w:w="3605" w:type="dxa"/>
             <w:tcBorders>
               <w:top w:val="nil"/>
               <w:left w:val="single" w:sz="4" w:space="0" w:color="000000"/>
@@ -2894,7 +2774,7 @@
         </w:tc>
         <w:tc>
           <w:tcPr>
-            <w:tcW w:w="567" w:type="dxa"/>
+            <w:tcW w:w="634" w:type="dxa"/>
             <w:tcBorders>
               <w:top w:val="nil"/>
               <w:left w:val="single" w:sz="4" w:space="0" w:color="000000"/>
@@ -2907,7 +2787,7 @@
           <w:p>
             <w:pPr>
               <w:spacing w:after="0"/>
-              <w:jc w:val="center"/>
+              <w:jc w:val="right"/>
             </w:pPr>
             <w:r>
               <w:t xml:space="preserve">2021</w:t>
@@ -2928,6 +2808,7 @@
           </w:tcPr>
           <w:p>
             <w:pPr>
+              <w:spacing w:after="0"/>
               <w:jc w:val="right"/>
             </w:pPr>
             <w:r>
@@ -2952,6 +2833,7 @@
           </w:tcPr>
           <w:p>
             <w:pPr>
+              <w:spacing w:after="0"/>
               <w:jc w:val="right"/>
               <w:rPr>
                 <w:color w:val="000000"/>
@@ -2983,7 +2865,7 @@
               <w:jc w:val="right"/>
             </w:pPr>
             <w:r>
-              <w:t xml:space="preserve">-643112.6799999992</w:t>
+              <w:t xml:space="preserve">-643.112,68</w:t>
             </w:r>
           </w:p>
         </w:tc>
@@ -3007,7 +2889,7 @@
           <w:p>
             <w:pPr>
               <w:spacing w:after="0"/>
-              <w:jc w:val="center"/>
+              <w:jc w:val="right"/>
             </w:pPr>
             <w:r>
               <w:t>5</w:t>
@@ -3016,7 +2898,7 @@
         </w:tc>
         <w:tc>
           <w:tcPr>
-            <w:tcW w:w="3672" w:type="dxa"/>
+            <w:tcW w:w="3605" w:type="dxa"/>
             <w:tcBorders>
               <w:top w:val="nil"/>
               <w:left w:val="single" w:sz="4" w:space="0" w:color="000000"/>
@@ -3038,7 +2920,7 @@
         </w:tc>
         <w:tc>
           <w:tcPr>
-            <w:tcW w:w="567" w:type="dxa"/>
+            <w:tcW w:w="634" w:type="dxa"/>
             <w:tcBorders>
               <w:top w:val="nil"/>
               <w:left w:val="single" w:sz="4" w:space="0" w:color="000000"/>
@@ -3051,7 +2933,7 @@
           <w:p>
             <w:pPr>
               <w:spacing w:after="0"/>
-              <w:jc w:val="center"/>
+              <w:jc w:val="right"/>
             </w:pPr>
             <w:r>
               <w:t xml:space="preserve">2022</w:t>
@@ -3072,6 +2954,7 @@
           </w:tcPr>
           <w:p>
             <w:pPr>
+              <w:spacing w:after="0"/>
               <w:jc w:val="right"/>
             </w:pPr>
             <w:r>
@@ -3096,6 +2979,7 @@
           </w:tcPr>
           <w:p>
             <w:pPr>
+              <w:spacing w:after="0"/>
               <w:jc w:val="right"/>
             </w:pPr>
             <w:r>
@@ -3124,7 +3008,7 @@
               <w:jc w:val="right"/>
             </w:pPr>
             <w:r>
-              <w:t xml:space="preserve">-485895.0</w:t>
+              <w:t xml:space="preserve">-485.895,00</w:t>
             </w:r>
           </w:p>
         </w:tc>
@@ -3148,7 +3032,7 @@
           <w:p>
             <w:pPr>
               <w:spacing w:after="0"/>
-              <w:jc w:val="center"/>
+              <w:jc w:val="right"/>
             </w:pPr>
             <w:r>
               <w:t>6</w:t>
@@ -3157,7 +3041,7 @@
         </w:tc>
         <w:tc>
           <w:tcPr>
-            <w:tcW w:w="3672" w:type="dxa"/>
+            <w:tcW w:w="3605" w:type="dxa"/>
             <w:tcBorders>
               <w:top w:val="nil"/>
               <w:left w:val="nil"/>
@@ -3179,7 +3063,7 @@
         </w:tc>
         <w:tc>
           <w:tcPr>
-            <w:tcW w:w="567" w:type="dxa"/>
+            <w:tcW w:w="634" w:type="dxa"/>
             <w:tcBorders>
               <w:top w:val="nil"/>
               <w:left w:val="single" w:sz="4" w:space="0" w:color="000000"/>
@@ -3192,7 +3076,7 @@
           <w:p>
             <w:pPr>
               <w:spacing w:after="0"/>
-              <w:jc w:val="center"/>
+              <w:jc w:val="right"/>
             </w:pPr>
             <w:r>
               <w:t xml:space="preserve">2023</w:t>
@@ -3239,7 +3123,7 @@
               <w:jc w:val="right"/>
             </w:pPr>
             <w:r>
-              <w:t xml:space="preserve">452.380,00</w:t>
+              <w:t xml:space="preserve">461.880,00</w:t>
             </w:r>
           </w:p>
         </w:tc>
@@ -3261,7 +3145,7 @@
               <w:jc w:val="right"/>
             </w:pPr>
             <w:r>
-              <w:t xml:space="preserve">-93200.0</w:t>
+              <w:t xml:space="preserve">-102.700,00</w:t>
             </w:r>
           </w:p>
         </w:tc>
@@ -3285,7 +3169,7 @@
           <w:p>
             <w:pPr>
               <w:spacing w:after="0"/>
-              <w:jc w:val="center"/>
+              <w:jc w:val="right"/>
               <w:rPr>
                 <w:sz w:val="20"/>
                 <w:szCs w:val="20"/>
@@ -3302,7 +3186,7 @@
         </w:tc>
         <w:tc>
           <w:tcPr>
-            <w:tcW w:w="3672" w:type="dxa"/>
+            <w:tcW w:w="3605" w:type="dxa"/>
             <w:tcBorders>
               <w:top w:val="nil"/>
               <w:left w:val="single" w:sz="4" w:space="0" w:color="000000"/>
@@ -3332,7 +3216,7 @@
         </w:tc>
         <w:tc>
           <w:tcPr>
-            <w:tcW w:w="567" w:type="dxa"/>
+            <w:tcW w:w="634" w:type="dxa"/>
             <w:tcBorders>
               <w:top w:val="single" w:sz="4" w:space="0" w:color="000000"/>
               <w:left w:val="single" w:sz="4" w:space="0" w:color="000000"/>
@@ -3345,7 +3229,7 @@
           <w:p>
             <w:pPr>
               <w:spacing w:after="0"/>
-              <w:jc w:val="center"/>
+              <w:jc w:val="right"/>
               <w:rPr>
                 <w:sz w:val="20"/>
                 <w:szCs w:val="20"/>
@@ -3422,7 +3306,7 @@
               <w:jc w:val="right"/>
             </w:pPr>
             <w:r>
-              <w:t xml:space="preserve"/>
+              <w:t xml:space="preserve">-1.514.509,61</w:t>
             </w:r>
           </w:p>
         </w:tc>
@@ -3446,7 +3330,7 @@
           <w:p>
             <w:pPr>
               <w:spacing w:after="0"/>
-              <w:jc w:val="center"/>
+              <w:jc w:val="right"/>
             </w:pPr>
             <w:r>
               <w:t>8</w:t>
@@ -3455,7 +3339,7 @@
         </w:tc>
         <w:tc>
           <w:tcPr>
-            <w:tcW w:w="3672" w:type="dxa"/>
+            <w:tcW w:w="3605" w:type="dxa"/>
             <w:tcBorders>
               <w:top w:val="single" w:sz="4" w:space="0" w:color="000000"/>
               <w:left w:val="single" w:sz="4" w:space="0" w:color="000000"/>
@@ -3477,16 +3361,21 @@
         </w:tc>
         <w:tc>
           <w:tcPr>
-            <w:tcW w:w="567" w:type="dxa"/>
-            <w:tcBorders>
-              <w:top w:val="nil"/>
-              <w:left w:val="nil"/>
-              <w:bottom w:val="nil"/>
-              <w:right w:val="single" w:sz="4" w:space="0" w:color="000000"/>
-            </w:tcBorders>
-            <w:shd w:val="clear" w:color="auto" w:fill="auto"/>
-          </w:tcPr>
-          <w:p>
+            <w:tcW w:w="634" w:type="dxa"/>
+            <w:tcBorders>
+              <w:top w:val="nil"/>
+              <w:left w:val="nil"/>
+              <w:bottom w:val="nil"/>
+              <w:right w:val="single" w:sz="4" w:space="0" w:color="000000"/>
+            </w:tcBorders>
+            <w:shd w:val="clear" w:color="auto" w:fill="auto"/>
+            <w:vAlign w:val="bottom"/>
+          </w:tcPr>
+          <w:p>
+            <w:pPr>
+              <w:spacing w:after="0"/>
+              <w:jc w:val="right"/>
+            </w:pPr>
             <w:r>
               <w:t xml:space="preserve">2024</w:t>
             </w:r>
@@ -3506,6 +3395,7 @@
           </w:tcPr>
           <w:p>
             <w:pPr>
+              <w:spacing w:after="0"/>
               <w:jc w:val="right"/>
             </w:pPr>
             <w:r>
@@ -3530,13 +3420,14 @@
           </w:tcPr>
           <w:p>
             <w:pPr>
+              <w:spacing w:after="0"/>
               <w:jc w:val="right"/>
             </w:pPr>
             <w:r>
               <w:rPr>
                 <w:color w:val="000000"/>
               </w:rPr>
-              <w:t xml:space="preserve">282.000,00</w:t>
+              <w:t xml:space="preserve">289.000,00</w:t>
             </w:r>
           </w:p>
         </w:tc>
@@ -3554,10 +3445,11 @@
           </w:tcPr>
           <w:p>
             <w:pPr>
-              <w:jc w:val="right"/>
-            </w:pPr>
-            <w:r>
-              <w:t xml:space="preserve">34620.0</w:t>
+              <w:spacing w:after="0"/>
+              <w:jc w:val="right"/>
+            </w:pPr>
+            <w:r>
+              <w:t xml:space="preserve">27.620,00</w:t>
             </w:r>
           </w:p>
         </w:tc>
@@ -3581,7 +3473,7 @@
           <w:p>
             <w:pPr>
               <w:spacing w:after="0"/>
-              <w:jc w:val="center"/>
+              <w:jc w:val="right"/>
             </w:pPr>
             <w:r>
               <w:t>9</w:t>
@@ -3590,7 +3482,7 @@
         </w:tc>
         <w:tc>
           <w:tcPr>
-            <w:tcW w:w="3672" w:type="dxa"/>
+            <w:tcW w:w="3605" w:type="dxa"/>
             <w:tcBorders>
               <w:top w:val="nil"/>
               <w:left w:val="single" w:sz="4" w:space="0" w:color="000000"/>
@@ -3612,16 +3504,21 @@
         </w:tc>
         <w:tc>
           <w:tcPr>
-            <w:tcW w:w="567" w:type="dxa"/>
-            <w:tcBorders>
-              <w:top w:val="nil"/>
-              <w:left w:val="nil"/>
-              <w:bottom w:val="nil"/>
-              <w:right w:val="single" w:sz="4" w:space="0" w:color="000000"/>
-            </w:tcBorders>
-            <w:shd w:val="clear" w:color="auto" w:fill="auto"/>
-          </w:tcPr>
-          <w:p>
+            <w:tcW w:w="634" w:type="dxa"/>
+            <w:tcBorders>
+              <w:top w:val="nil"/>
+              <w:left w:val="nil"/>
+              <w:bottom w:val="nil"/>
+              <w:right w:val="single" w:sz="4" w:space="0" w:color="000000"/>
+            </w:tcBorders>
+            <w:shd w:val="clear" w:color="auto" w:fill="auto"/>
+            <w:vAlign w:val="bottom"/>
+          </w:tcPr>
+          <w:p>
+            <w:pPr>
+              <w:spacing w:after="0"/>
+              <w:jc w:val="right"/>
+            </w:pPr>
             <w:r>
               <w:t xml:space="preserve">2025</w:t>
             </w:r>
@@ -3641,6 +3538,7 @@
           </w:tcPr>
           <w:p>
             <w:pPr>
+              <w:spacing w:after="0"/>
               <w:jc w:val="right"/>
             </w:pPr>
             <w:r>
@@ -3665,13 +3563,14 @@
           </w:tcPr>
           <w:p>
             <w:pPr>
+              <w:spacing w:after="0"/>
               <w:jc w:val="right"/>
             </w:pPr>
             <w:r>
               <w:rPr>
                 <w:color w:val="000000"/>
               </w:rPr>
-              <w:t xml:space="preserve">659.550,77</w:t>
+              <w:t xml:space="preserve">303.000,00</w:t>
             </w:r>
           </w:p>
         </w:tc>
@@ -3689,10 +3588,11 @@
           </w:tcPr>
           <w:p>
             <w:pPr>
-              <w:jc w:val="right"/>
-            </w:pPr>
-            <w:r>
-              <w:t xml:space="preserve">-349420.77</w:t>
+              <w:spacing w:after="0"/>
+              <w:jc w:val="right"/>
+            </w:pPr>
+            <w:r>
+              <w:t xml:space="preserve">7.130,00</w:t>
             </w:r>
           </w:p>
         </w:tc>
@@ -3716,7 +3616,7 @@
           <w:p>
             <w:pPr>
               <w:spacing w:after="0"/>
-              <w:jc w:val="center"/>
+              <w:jc w:val="right"/>
             </w:pPr>
             <w:r>
               <w:t>10</w:t>
@@ -3725,7 +3625,7 @@
         </w:tc>
         <w:tc>
           <w:tcPr>
-            <w:tcW w:w="3672" w:type="dxa"/>
+            <w:tcW w:w="3605" w:type="dxa"/>
             <w:tcBorders>
               <w:top w:val="nil"/>
               <w:left w:val="single" w:sz="4" w:space="0" w:color="000000"/>
@@ -3747,16 +3647,21 @@
         </w:tc>
         <w:tc>
           <w:tcPr>
-            <w:tcW w:w="567" w:type="dxa"/>
-            <w:tcBorders>
-              <w:top w:val="nil"/>
-              <w:left w:val="nil"/>
-              <w:bottom w:val="nil"/>
-              <w:right w:val="single" w:sz="4" w:space="0" w:color="000000"/>
-            </w:tcBorders>
-            <w:shd w:val="clear" w:color="auto" w:fill="auto"/>
-          </w:tcPr>
-          <w:p>
+            <w:tcW w:w="634" w:type="dxa"/>
+            <w:tcBorders>
+              <w:top w:val="nil"/>
+              <w:left w:val="nil"/>
+              <w:bottom w:val="nil"/>
+              <w:right w:val="single" w:sz="4" w:space="0" w:color="000000"/>
+            </w:tcBorders>
+            <w:shd w:val="clear" w:color="auto" w:fill="auto"/>
+            <w:vAlign w:val="bottom"/>
+          </w:tcPr>
+          <w:p>
+            <w:pPr>
+              <w:spacing w:after="0"/>
+              <w:jc w:val="right"/>
+            </w:pPr>
             <w:r>
               <w:t xml:space="preserve">2026</w:t>
             </w:r>
@@ -3776,6 +3681,7 @@
           </w:tcPr>
           <w:p>
             <w:pPr>
+              <w:spacing w:after="0"/>
               <w:jc w:val="right"/>
             </w:pPr>
             <w:r>
@@ -3800,13 +3706,14 @@
           </w:tcPr>
           <w:p>
             <w:pPr>
+              <w:spacing w:after="0"/>
               <w:jc w:val="right"/>
             </w:pPr>
             <w:r>
               <w:rPr>
                 <w:color w:val="000000"/>
               </w:rPr>
-              <w:t xml:space="preserve">371.177,14</w:t>
+              <w:t xml:space="preserve">314.500,00</w:t>
             </w:r>
           </w:p>
         </w:tc>
@@ -3824,10 +3731,11 @@
           </w:tcPr>
           <w:p>
             <w:pPr>
-              <w:jc w:val="right"/>
-            </w:pPr>
-            <w:r>
-              <w:t xml:space="preserve">-55817.140000000014</w:t>
+              <w:spacing w:after="0"/>
+              <w:jc w:val="right"/>
+            </w:pPr>
+            <w:r>
+              <w:t xml:space="preserve">860,00</w:t>
             </w:r>
           </w:p>
         </w:tc>
@@ -3851,7 +3759,7 @@
           <w:p>
             <w:pPr>
               <w:spacing w:after="0"/>
-              <w:jc w:val="center"/>
+              <w:jc w:val="right"/>
               <w:rPr>
                 <w:b/>
                 <w:sz w:val="20"/>
@@ -3870,7 +3778,7 @@
         </w:tc>
         <w:tc>
           <w:tcPr>
-            <w:tcW w:w="3672" w:type="dxa"/>
+            <w:tcW w:w="3605" w:type="dxa"/>
             <w:tcBorders>
               <w:top w:val="nil"/>
               <w:left w:val="single" w:sz="4" w:space="0" w:color="000000"/>
@@ -3896,13 +3804,13 @@
                 <w:sz w:val="20"/>
                 <w:szCs w:val="20"/>
               </w:rPr>
-              <w:t>Summe</w:t>
-            </w:r>
-          </w:p>
-        </w:tc>
-        <w:tc>
-          <w:tcPr>
-            <w:tcW w:w="3827" w:type="dxa"/>
+              <w:t xml:space="preserve">Summe</w:t>
+            </w:r>
+          </w:p>
+        </w:tc>
+        <w:tc>
+          <w:tcPr>
+            <w:tcW w:w="3894" w:type="dxa"/>
             <w:gridSpan w:val="3"/>
             <w:tcBorders>
               <w:top w:val="single" w:sz="4" w:space="0" w:color="000000"/>
@@ -3916,19 +3824,12 @@
           <w:p>
             <w:pPr>
               <w:spacing w:after="0"/>
-              <w:jc w:val="center"/>
+              <w:jc w:val="right"/>
               <w:rPr>
                 <w:b/>
                 <w:color w:val="FF0000"/>
               </w:rPr>
             </w:pPr>
-            <w:r>
-              <w:rPr>
-                <w:b/>
-                <w:color w:val="FF0000"/>
-              </w:rPr>
-              <w:t xml:space="preserve"> </w:t>
-            </w:r>
           </w:p>
         </w:tc>
         <w:tc>
@@ -3957,7 +3858,7 @@
               <w:rPr>
                 <w:b/>
               </w:rPr>
-              <w:t xml:space="preserve"/>
+              <w:t xml:space="preserve">-1.478.899,61</w:t>
             </w:r>
           </w:p>
         </w:tc>
@@ -4650,11 +4551,12 @@
               <w:right w:val="single" w:sz="4" w:space="0" w:color="000000"/>
             </w:tcBorders>
             <w:shd w:val="clear" w:color="auto" w:fill="auto"/>
-          </w:tcPr>
-          <w:p>
-            <w:pPr>
-              <w:spacing w:after="0"/>
-              <w:jc w:val="left"/>
+            <w:vAlign w:val="bottom"/>
+          </w:tcPr>
+          <w:p>
+            <w:pPr>
+              <w:spacing w:after="0"/>
+              <w:jc w:val="right"/>
             </w:pPr>
             <w:r>
               <w:t>1</w:t>
@@ -4693,11 +4595,12 @@
               <w:right w:val="single" w:sz="4" w:space="0" w:color="000000"/>
             </w:tcBorders>
             <w:shd w:val="clear" w:color="auto" w:fill="auto"/>
-          </w:tcPr>
-          <w:p>
-            <w:pPr>
-              <w:spacing w:after="0"/>
-              <w:jc w:val="left"/>
+            <w:vAlign w:val="bottom"/>
+          </w:tcPr>
+          <w:p>
+            <w:pPr>
+              <w:spacing w:after="0"/>
+              <w:jc w:val="right"/>
             </w:pPr>
             <w:r>
               <w:t xml:space="preserve">31.12.2020</w:t>
@@ -4718,6 +4621,7 @@
           </w:tcPr>
           <w:p>
             <w:pPr>
+              <w:spacing w:after="0"/>
               <w:jc w:val="right"/>
             </w:pPr>
             <w:r>
@@ -4764,11 +4668,12 @@
               <w:right w:val="single" w:sz="4" w:space="0" w:color="000000"/>
             </w:tcBorders>
             <w:shd w:val="clear" w:color="auto" w:fill="auto"/>
-          </w:tcPr>
-          <w:p>
-            <w:pPr>
-              <w:spacing w:after="0"/>
-              <w:jc w:val="left"/>
+            <w:vAlign w:val="bottom"/>
+          </w:tcPr>
+          <w:p>
+            <w:pPr>
+              <w:spacing w:after="0"/>
+              <w:jc w:val="right"/>
             </w:pPr>
             <w:r>
               <w:t>2</w:t>
@@ -4807,11 +4712,12 @@
               <w:right w:val="single" w:sz="4" w:space="0" w:color="000000"/>
             </w:tcBorders>
             <w:shd w:val="clear" w:color="auto" w:fill="auto"/>
-          </w:tcPr>
-          <w:p>
-            <w:pPr>
-              <w:spacing w:after="0"/>
-              <w:jc w:val="left"/>
+            <w:vAlign w:val="bottom"/>
+          </w:tcPr>
+          <w:p>
+            <w:pPr>
+              <w:spacing w:after="0"/>
+              <w:jc w:val="right"/>
             </w:pPr>
             <w:r>
               <w:t xml:space="preserve">31.12.2021</w:t>
@@ -4832,6 +4738,7 @@
           </w:tcPr>
           <w:p>
             <w:pPr>
+              <w:spacing w:after="0"/>
               <w:jc w:val="right"/>
             </w:pPr>
             <w:r>
@@ -4856,8 +4763,8 @@
               <w:spacing w:after="0"/>
               <w:jc w:val="right"/>
             </w:pPr>
-            <w:bookmarkStart w:id="2" w:name="_heading=h.gjdgxs" w:colFirst="0" w:colLast="0"/>
-            <w:bookmarkEnd w:id="2"/>
+            <w:bookmarkStart w:id="1" w:name="_heading=h.gjdgxs" w:colFirst="0" w:colLast="0"/>
+            <w:bookmarkEnd w:id="1"/>
             <w:r>
               <w:t xml:space="preserve">14.533.588,82</w:t>
             </w:r>
@@ -4880,11 +4787,12 @@
               <w:right w:val="single" w:sz="4" w:space="0" w:color="000000"/>
             </w:tcBorders>
             <w:shd w:val="clear" w:color="auto" w:fill="auto"/>
-          </w:tcPr>
-          <w:p>
-            <w:pPr>
-              <w:spacing w:after="0"/>
-              <w:jc w:val="left"/>
+            <w:vAlign w:val="bottom"/>
+          </w:tcPr>
+          <w:p>
+            <w:pPr>
+              <w:spacing w:after="0"/>
+              <w:jc w:val="right"/>
             </w:pPr>
             <w:r>
               <w:t>3</w:t>
@@ -4923,11 +4831,12 @@
               <w:right w:val="single" w:sz="4" w:space="0" w:color="000000"/>
             </w:tcBorders>
             <w:shd w:val="clear" w:color="auto" w:fill="auto"/>
-          </w:tcPr>
-          <w:p>
-            <w:pPr>
-              <w:spacing w:after="0"/>
-              <w:jc w:val="left"/>
+            <w:vAlign w:val="bottom"/>
+          </w:tcPr>
+          <w:p>
+            <w:pPr>
+              <w:spacing w:after="0"/>
+              <w:jc w:val="right"/>
             </w:pPr>
             <w:r>
               <w:t xml:space="preserve">31.12.2022</w:t>
@@ -4948,6 +4857,7 @@
           </w:tcPr>
           <w:p>
             <w:pPr>
+              <w:spacing w:after="0"/>
               <w:jc w:val="right"/>
             </w:pPr>
             <w:r>
@@ -4994,11 +4904,12 @@
               <w:right w:val="single" w:sz="4" w:space="0" w:color="000000"/>
             </w:tcBorders>
             <w:shd w:val="clear" w:color="auto" w:fill="D9D9D9"/>
-          </w:tcPr>
-          <w:p>
-            <w:pPr>
-              <w:spacing w:after="0"/>
-              <w:jc w:val="left"/>
+            <w:vAlign w:val="bottom"/>
+          </w:tcPr>
+          <w:p>
+            <w:pPr>
+              <w:spacing w:after="0"/>
+              <w:jc w:val="right"/>
             </w:pPr>
             <w:r>
               <w:t>4</w:t>
@@ -5037,11 +4948,12 @@
               <w:right w:val="single" w:sz="4" w:space="0" w:color="000000"/>
             </w:tcBorders>
             <w:shd w:val="clear" w:color="auto" w:fill="D9D9D9"/>
-          </w:tcPr>
-          <w:p>
-            <w:pPr>
-              <w:spacing w:after="0"/>
-              <w:jc w:val="left"/>
+            <w:vAlign w:val="bottom"/>
+          </w:tcPr>
+          <w:p>
+            <w:pPr>
+              <w:spacing w:after="0"/>
+              <w:jc w:val="right"/>
             </w:pPr>
             <w:r>
               <w:t xml:space="preserve">31.12.2023</w:t>
@@ -5062,6 +4974,7 @@
           </w:tcPr>
           <w:p>
             <w:pPr>
+              <w:spacing w:after="0"/>
               <w:jc w:val="right"/>
             </w:pPr>
             <w:r>
@@ -5108,11 +5021,12 @@
               <w:right w:val="single" w:sz="4" w:space="0" w:color="000000"/>
             </w:tcBorders>
             <w:shd w:val="clear" w:color="auto" w:fill="auto"/>
-          </w:tcPr>
-          <w:p>
-            <w:pPr>
-              <w:spacing w:after="0"/>
-              <w:jc w:val="left"/>
+            <w:vAlign w:val="bottom"/>
+          </w:tcPr>
+          <w:p>
+            <w:pPr>
+              <w:spacing w:after="0"/>
+              <w:jc w:val="right"/>
             </w:pPr>
             <w:r>
               <w:t>5</w:t>
@@ -5151,11 +5065,12 @@
               <w:right w:val="single" w:sz="4" w:space="0" w:color="000000"/>
             </w:tcBorders>
             <w:shd w:val="clear" w:color="auto" w:fill="auto"/>
-          </w:tcPr>
-          <w:p>
-            <w:pPr>
-              <w:spacing w:after="0"/>
-              <w:jc w:val="left"/>
+            <w:vAlign w:val="bottom"/>
+          </w:tcPr>
+          <w:p>
+            <w:pPr>
+              <w:spacing w:after="0"/>
+              <w:jc w:val="right"/>
             </w:pPr>
             <w:r>
               <w:t xml:space="preserve">31.12.2024</w:t>
@@ -5176,6 +5091,7 @@
           </w:tcPr>
           <w:p>
             <w:pPr>
+              <w:spacing w:after="0"/>
               <w:jc w:val="right"/>
             </w:pPr>
             <w:r>
@@ -5226,11 +5142,12 @@
               <w:right w:val="single" w:sz="4" w:space="0" w:color="000000"/>
             </w:tcBorders>
             <w:shd w:val="clear" w:color="auto" w:fill="auto"/>
-          </w:tcPr>
-          <w:p>
-            <w:pPr>
-              <w:spacing w:after="0"/>
-              <w:jc w:val="left"/>
+            <w:vAlign w:val="bottom"/>
+          </w:tcPr>
+          <w:p>
+            <w:pPr>
+              <w:spacing w:after="0"/>
+              <w:jc w:val="right"/>
             </w:pPr>
             <w:r>
               <w:t>6</w:t>
@@ -5269,11 +5186,12 @@
               <w:right w:val="single" w:sz="4" w:space="0" w:color="000000"/>
             </w:tcBorders>
             <w:shd w:val="clear" w:color="auto" w:fill="auto"/>
-          </w:tcPr>
-          <w:p>
-            <w:pPr>
-              <w:spacing w:after="0"/>
-              <w:jc w:val="left"/>
+            <w:vAlign w:val="bottom"/>
+          </w:tcPr>
+          <w:p>
+            <w:pPr>
+              <w:spacing w:after="0"/>
+              <w:jc w:val="right"/>
             </w:pPr>
             <w:r>
               <w:t xml:space="preserve">31.12.2025</w:t>
@@ -5294,6 +5212,7 @@
           </w:tcPr>
           <w:p>
             <w:pPr>
+              <w:spacing w:after="0"/>
               <w:jc w:val="right"/>
             </w:pPr>
             <w:r>
@@ -5344,11 +5263,12 @@
               <w:right w:val="single" w:sz="4" w:space="0" w:color="000000"/>
             </w:tcBorders>
             <w:shd w:val="clear" w:color="auto" w:fill="auto"/>
-          </w:tcPr>
-          <w:p>
-            <w:pPr>
-              <w:spacing w:after="0"/>
-              <w:jc w:val="left"/>
+            <w:vAlign w:val="bottom"/>
+          </w:tcPr>
+          <w:p>
+            <w:pPr>
+              <w:spacing w:after="0"/>
+              <w:jc w:val="right"/>
             </w:pPr>
             <w:r>
               <w:t>7</w:t>
@@ -5387,11 +5307,12 @@
               <w:right w:val="single" w:sz="4" w:space="0" w:color="000000"/>
             </w:tcBorders>
             <w:shd w:val="clear" w:color="auto" w:fill="auto"/>
-          </w:tcPr>
-          <w:p>
-            <w:pPr>
-              <w:spacing w:after="0"/>
-              <w:jc w:val="left"/>
+            <w:vAlign w:val="bottom"/>
+          </w:tcPr>
+          <w:p>
+            <w:pPr>
+              <w:spacing w:after="0"/>
+              <w:jc w:val="right"/>
             </w:pPr>
             <w:r>
               <w:t xml:space="preserve">31.12.2026</w:t>
@@ -5412,6 +5333,7 @@
           </w:tcPr>
           <w:p>
             <w:pPr>
+              <w:spacing w:after="0"/>
               <w:jc w:val="right"/>
             </w:pPr>
             <w:r>
@@ -5480,23 +5402,29 @@
     <w:tbl>
       <w:tblPr>
         <w:tblStyle w:val="1"/>
-        <w:tblW w:w="9796" w:type="dxa"/>
-        <w:tblInd w:w="0" w:type="dxa"/>
+        <w:tblW w:w="10349" w:type="dxa"/>
+        <w:tblInd w:w="-356" w:type="dxa"/>
         <w:tblLayout w:type="fixed"/>
         <w:tblLook w:val="0400" w:firstRow="0" w:lastRow="0" w:firstColumn="0" w:lastColumn="0" w:noHBand="0" w:noVBand="1"/>
       </w:tblPr>
       <w:tblGrid>
-        <w:gridCol w:w="383"/>
+        <w:gridCol w:w="426"/>
+        <w:gridCol w:w="312"/>
         <w:gridCol w:w="381"/>
         <w:gridCol w:w="901"/>
         <w:gridCol w:w="1139"/>
-        <w:gridCol w:w="681"/>
-        <w:gridCol w:w="1131"/>
-        <w:gridCol w:w="1001"/>
-        <w:gridCol w:w="1001"/>
-        <w:gridCol w:w="1083"/>
+        <w:gridCol w:w="244"/>
+        <w:gridCol w:w="1157"/>
+        <w:gridCol w:w="411"/>
+        <w:gridCol w:w="747"/>
+        <w:gridCol w:w="254"/>
+        <w:gridCol w:w="904"/>
+        <w:gridCol w:w="97"/>
+        <w:gridCol w:w="1060"/>
+        <w:gridCol w:w="23"/>
         <w:gridCol w:w="1021"/>
-        <w:gridCol w:w="1074"/>
+        <w:gridCol w:w="114"/>
+        <w:gridCol w:w="1158"/>
       </w:tblGrid>
       <w:tr>
         <w:trPr>
@@ -5504,7 +5432,7 @@
         </w:trPr>
         <w:tc>
           <w:tcPr>
-            <w:tcW w:w="383" w:type="dxa"/>
+            <w:tcW w:w="426" w:type="dxa"/>
             <w:tcBorders>
               <w:top w:val="nil"/>
               <w:left w:val="nil"/>
@@ -5528,8 +5456,8 @@
         </w:tc>
         <w:tc>
           <w:tcPr>
-            <w:tcW w:w="9413" w:type="dxa"/>
-            <w:gridSpan w:val="10"/>
+            <w:tcW w:w="9923" w:type="dxa"/>
+            <w:gridSpan w:val="16"/>
             <w:tcBorders>
               <w:top w:val="single" w:sz="4" w:space="0" w:color="000000"/>
               <w:left w:val="single" w:sz="4" w:space="0" w:color="000000"/>
@@ -5562,7 +5490,7 @@
         </w:trPr>
         <w:tc>
           <w:tcPr>
-            <w:tcW w:w="383" w:type="dxa"/>
+            <w:tcW w:w="426" w:type="dxa"/>
             <w:tcBorders>
               <w:top w:val="nil"/>
               <w:left w:val="nil"/>
@@ -5585,8 +5513,8 @@
         </w:tc>
         <w:tc>
           <w:tcPr>
-            <w:tcW w:w="9413" w:type="dxa"/>
-            <w:gridSpan w:val="10"/>
+            <w:tcW w:w="9923" w:type="dxa"/>
+            <w:gridSpan w:val="16"/>
             <w:tcBorders>
               <w:top w:val="nil"/>
               <w:left w:val="single" w:sz="4" w:space="0" w:color="000000"/>
@@ -5619,7 +5547,7 @@
         </w:trPr>
         <w:tc>
           <w:tcPr>
-            <w:tcW w:w="383" w:type="dxa"/>
+            <w:tcW w:w="426" w:type="dxa"/>
             <w:tcBorders>
               <w:top w:val="nil"/>
               <w:left w:val="nil"/>
@@ -5642,7 +5570,8 @@
         </w:tc>
         <w:tc>
           <w:tcPr>
-            <w:tcW w:w="381" w:type="dxa"/>
+            <w:tcW w:w="693" w:type="dxa"/>
+            <w:gridSpan w:val="2"/>
             <w:vMerge w:val="restart"/>
             <w:tcBorders>
               <w:top w:val="nil"/>
@@ -5673,7 +5602,7 @@
         </w:tc>
         <w:tc>
           <w:tcPr>
-            <w:tcW w:w="2721" w:type="dxa"/>
+            <w:tcW w:w="2284" w:type="dxa"/>
             <w:gridSpan w:val="3"/>
             <w:vMerge w:val="restart"/>
             <w:tcBorders>
@@ -5705,7 +5634,7 @@
         </w:tc>
         <w:tc>
           <w:tcPr>
-            <w:tcW w:w="1131" w:type="dxa"/>
+            <w:tcW w:w="1157" w:type="dxa"/>
             <w:tcBorders>
               <w:top w:val="single" w:sz="4" w:space="0" w:color="000000"/>
               <w:left w:val="single" w:sz="4" w:space="0" w:color="000000"/>
@@ -5745,13 +5674,21 @@
                 <w:sz w:val="18"/>
                 <w:szCs w:val="18"/>
               </w:rPr>
+              <w:br/>
+            </w:r>
+            <w:r>
+              <w:rPr>
+                <w:sz w:val="18"/>
+                <w:szCs w:val="18"/>
+              </w:rPr>
               <w:t xml:space="preserve"> (2021)</w:t>
             </w:r>
           </w:p>
         </w:tc>
         <w:tc>
           <w:tcPr>
-            <w:tcW w:w="1001" w:type="dxa"/>
+            <w:tcW w:w="1158" w:type="dxa"/>
+            <w:gridSpan w:val="2"/>
             <w:tcBorders>
               <w:top w:val="single" w:sz="4" w:space="0" w:color="000000"/>
               <w:left w:val="nil"/>
@@ -5783,13 +5720,28 @@
                 <w:szCs w:val="18"/>
               </w:rPr>
               <w:br/>
-              <w:t xml:space="preserve">des Haushalts-vorjahres einschl. Nachträge (2022)</w:t>
-            </w:r>
-          </w:p>
-        </w:tc>
-        <w:tc>
-          <w:tcPr>
-            <w:tcW w:w="1001" w:type="dxa"/>
+              <w:t xml:space="preserve">des Haushalts-vorjahres einschl. Nachträge </w:t>
+            </w:r>
+            <w:r>
+              <w:rPr>
+                <w:sz w:val="18"/>
+                <w:szCs w:val="18"/>
+              </w:rPr>
+              <w:br/>
+            </w:r>
+            <w:r>
+              <w:rPr>
+                <w:sz w:val="18"/>
+                <w:szCs w:val="18"/>
+              </w:rPr>
+              <w:t xml:space="preserve">(2022)</w:t>
+            </w:r>
+          </w:p>
+        </w:tc>
+        <w:tc>
+          <w:tcPr>
+            <w:tcW w:w="1158" w:type="dxa"/>
+            <w:gridSpan w:val="2"/>
             <w:tcBorders>
               <w:top w:val="single" w:sz="4" w:space="0" w:color="000000"/>
               <w:left w:val="nil"/>
@@ -5813,13 +5765,28 @@
                 <w:sz w:val="18"/>
                 <w:szCs w:val="18"/>
               </w:rPr>
-              <w:t xml:space="preserve">Ansätze des Haushalts-jahres ( 2023 )</w:t>
-            </w:r>
-          </w:p>
-        </w:tc>
-        <w:tc>
-          <w:tcPr>
-            <w:tcW w:w="1083" w:type="dxa"/>
+              <w:t xml:space="preserve">Ansätze des Haushalts-jahres </w:t>
+            </w:r>
+            <w:r>
+              <w:rPr>
+                <w:sz w:val="18"/>
+                <w:szCs w:val="18"/>
+              </w:rPr>
+              <w:br/>
+            </w:r>
+            <w:r>
+              <w:rPr>
+                <w:sz w:val="18"/>
+                <w:szCs w:val="18"/>
+              </w:rPr>
+              <w:t xml:space="preserve">( 2023 )</w:t>
+            </w:r>
+          </w:p>
+        </w:tc>
+        <w:tc>
+          <w:tcPr>
+            <w:tcW w:w="1157" w:type="dxa"/>
+            <w:gridSpan w:val="2"/>
             <w:tcBorders>
               <w:top w:val="single" w:sz="4" w:space="0" w:color="000000"/>
               <w:left w:val="nil"/>
@@ -5851,7 +5818,7 @@
                 <w:sz w:val="18"/>
                 <w:szCs w:val="18"/>
               </w:rPr>
-              <w:t xml:space="preserve">folgejahres</w:t>
+              <w:t>folgejahres</w:t>
             </w:r>
             <w:proofErr w:type="spellEnd"/>
             <w:r>
@@ -5859,13 +5826,21 @@
                 <w:sz w:val="18"/>
                 <w:szCs w:val="18"/>
               </w:rPr>
-              <w:t xml:space="preserve"> (2024)</w:t>
-            </w:r>
-          </w:p>
-        </w:tc>
-        <w:tc>
-          <w:tcPr>
-            <w:tcW w:w="1021" w:type="dxa"/>
+              <w:br/>
+            </w:r>
+            <w:r>
+              <w:rPr>
+                <w:sz w:val="18"/>
+                <w:szCs w:val="18"/>
+              </w:rPr>
+              <w:t xml:space="preserve">(2024)</w:t>
+            </w:r>
+          </w:p>
+        </w:tc>
+        <w:tc>
+          <w:tcPr>
+            <w:tcW w:w="1158" w:type="dxa"/>
+            <w:gridSpan w:val="3"/>
             <w:tcBorders>
               <w:top w:val="single" w:sz="4" w:space="0" w:color="000000"/>
               <w:left w:val="nil"/>
@@ -5897,7 +5872,7 @@
                 <w:sz w:val="18"/>
                 <w:szCs w:val="18"/>
               </w:rPr>
-              <w:t xml:space="preserve">folgejahres</w:t>
+              <w:t>folgejahres</w:t>
             </w:r>
             <w:proofErr w:type="spellEnd"/>
             <w:r>
@@ -5905,13 +5880,20 @@
                 <w:sz w:val="18"/>
                 <w:szCs w:val="18"/>
               </w:rPr>
-              <w:t xml:space="preserve"> (2025)</w:t>
-            </w:r>
-          </w:p>
-        </w:tc>
-        <w:tc>
-          <w:tcPr>
-            <w:tcW w:w="1074" w:type="dxa"/>
+              <w:br/>
+            </w:r>
+            <w:r>
+              <w:rPr>
+                <w:sz w:val="18"/>
+                <w:szCs w:val="18"/>
+              </w:rPr>
+              <w:t xml:space="preserve">(2025)</w:t>
+            </w:r>
+          </w:p>
+        </w:tc>
+        <w:tc>
+          <w:tcPr>
+            <w:tcW w:w="1158" w:type="dxa"/>
             <w:tcBorders>
               <w:top w:val="single" w:sz="4" w:space="0" w:color="000000"/>
               <w:left w:val="nil"/>
@@ -5943,7 +5925,7 @@
                 <w:sz w:val="18"/>
                 <w:szCs w:val="18"/>
               </w:rPr>
-              <w:t xml:space="preserve">folgejahres</w:t>
+              <w:t>folgejahres</w:t>
             </w:r>
             <w:proofErr w:type="spellEnd"/>
             <w:r>
@@ -5951,7 +5933,14 @@
                 <w:sz w:val="18"/>
                 <w:szCs w:val="18"/>
               </w:rPr>
-              <w:t xml:space="preserve"> (2026)</w:t>
+              <w:br/>
+            </w:r>
+            <w:r>
+              <w:rPr>
+                <w:sz w:val="18"/>
+                <w:szCs w:val="18"/>
+              </w:rPr>
+              <w:t xml:space="preserve">(2026)</w:t>
             </w:r>
           </w:p>
         </w:tc>
@@ -5962,7 +5951,7 @@
         </w:trPr>
         <w:tc>
           <w:tcPr>
-            <w:tcW w:w="383" w:type="dxa"/>
+            <w:tcW w:w="426" w:type="dxa"/>
             <w:tcBorders>
               <w:top w:val="nil"/>
               <w:left w:val="nil"/>
@@ -5986,7 +5975,8 @@
         </w:tc>
         <w:tc>
           <w:tcPr>
-            <w:tcW w:w="381" w:type="dxa"/>
+            <w:tcW w:w="693" w:type="dxa"/>
+            <w:gridSpan w:val="2"/>
             <w:vMerge/>
             <w:tcBorders>
               <w:top w:val="nil"/>
@@ -6019,7 +6009,7 @@
         </w:tc>
         <w:tc>
           <w:tcPr>
-            <w:tcW w:w="2721" w:type="dxa"/>
+            <w:tcW w:w="2284" w:type="dxa"/>
             <w:gridSpan w:val="3"/>
             <w:vMerge/>
             <w:tcBorders>
@@ -6053,8 +6043,8 @@
         </w:tc>
         <w:tc>
           <w:tcPr>
-            <w:tcW w:w="6311" w:type="dxa"/>
-            <w:gridSpan w:val="6"/>
+            <w:tcW w:w="6946" w:type="dxa"/>
+            <w:gridSpan w:val="11"/>
             <w:tcBorders>
               <w:top w:val="single" w:sz="4" w:space="0" w:color="000000"/>
               <w:left w:val="nil"/>
@@ -6089,7 +6079,7 @@
         </w:trPr>
         <w:tc>
           <w:tcPr>
-            <w:tcW w:w="383" w:type="dxa"/>
+            <w:tcW w:w="426" w:type="dxa"/>
             <w:vMerge w:val="restart"/>
             <w:tcBorders>
               <w:top w:val="single" w:sz="4" w:space="0" w:color="000000"/>
@@ -6098,11 +6088,13 @@
               <w:right w:val="single" w:sz="4" w:space="0" w:color="000000"/>
             </w:tcBorders>
             <w:shd w:val="clear" w:color="auto" w:fill="auto"/>
+            <w:textDirection w:val="btLr"/>
             <w:vAlign w:val="center"/>
           </w:tcPr>
           <w:p>
             <w:pPr>
               <w:spacing w:after="0"/>
+              <w:ind w:left="113" w:right="113"/>
               <w:jc w:val="center"/>
               <w:rPr>
                 <w:sz w:val="20"/>
@@ -6120,7 +6112,8 @@
         </w:tc>
         <w:tc>
           <w:tcPr>
-            <w:tcW w:w="381" w:type="dxa"/>
+            <w:tcW w:w="693" w:type="dxa"/>
+            <w:gridSpan w:val="2"/>
             <w:vMerge w:val="restart"/>
             <w:tcBorders>
               <w:top w:val="nil"/>
@@ -6204,7 +6197,7 @@
         </w:tc>
         <w:tc>
           <w:tcPr>
-            <w:tcW w:w="681" w:type="dxa"/>
+            <w:tcW w:w="244" w:type="dxa"/>
             <w:tcBorders>
               <w:top w:val="nil"/>
               <w:left w:val="nil"/>
@@ -6234,8 +6227,8 @@
         </w:tc>
         <w:tc>
           <w:tcPr>
-            <w:tcW w:w="2132" w:type="dxa"/>
-            <w:gridSpan w:val="2"/>
+            <w:tcW w:w="2315" w:type="dxa"/>
+            <w:gridSpan w:val="3"/>
             <w:tcBorders>
               <w:top w:val="single" w:sz="4" w:space="0" w:color="000000"/>
               <w:left w:val="nil"/>
@@ -6265,8 +6258,8 @@
         </w:tc>
         <w:tc>
           <w:tcPr>
-            <w:tcW w:w="4179" w:type="dxa"/>
-            <w:gridSpan w:val="4"/>
+            <w:tcW w:w="4631" w:type="dxa"/>
+            <w:gridSpan w:val="8"/>
             <w:tcBorders>
               <w:top w:val="single" w:sz="4" w:space="0" w:color="000000"/>
               <w:left w:val="nil"/>
@@ -6301,7 +6294,7 @@
         </w:trPr>
         <w:tc>
           <w:tcPr>
-            <w:tcW w:w="383" w:type="dxa"/>
+            <w:tcW w:w="426" w:type="dxa"/>
             <w:vMerge/>
             <w:tcBorders>
               <w:top w:val="single" w:sz="4" w:space="0" w:color="000000"/>
@@ -6310,6 +6303,7 @@
               <w:right w:val="single" w:sz="4" w:space="0" w:color="000000"/>
             </w:tcBorders>
             <w:shd w:val="clear" w:color="auto" w:fill="auto"/>
+            <w:textDirection w:val="btLr"/>
             <w:vAlign w:val="center"/>
           </w:tcPr>
           <w:p>
@@ -6323,17 +6317,19 @@
                 <w:between w:val="nil"/>
               </w:pBdr>
               <w:spacing w:after="0" w:line="276" w:lineRule="auto"/>
-              <w:jc w:val="left"/>
-              <w:rPr>
-                <w:sz w:val="18"/>
-                <w:szCs w:val="18"/>
-              </w:rPr>
-            </w:pPr>
-          </w:p>
-        </w:tc>
-        <w:tc>
-          <w:tcPr>
-            <w:tcW w:w="381" w:type="dxa"/>
+              <w:ind w:left="113" w:right="113"/>
+              <w:jc w:val="left"/>
+              <w:rPr>
+                <w:sz w:val="18"/>
+                <w:szCs w:val="18"/>
+              </w:rPr>
+            </w:pPr>
+          </w:p>
+        </w:tc>
+        <w:tc>
+          <w:tcPr>
+            <w:tcW w:w="693" w:type="dxa"/>
+            <w:gridSpan w:val="2"/>
             <w:vMerge/>
             <w:tcBorders>
               <w:top w:val="nil"/>
@@ -6365,7 +6361,7 @@
         </w:tc>
         <w:tc>
           <w:tcPr>
-            <w:tcW w:w="2721" w:type="dxa"/>
+            <w:tcW w:w="2284" w:type="dxa"/>
             <w:gridSpan w:val="3"/>
             <w:vMerge w:val="restart"/>
             <w:tcBorders>
@@ -6421,7 +6417,7 @@
         </w:tc>
         <w:tc>
           <w:tcPr>
-            <w:tcW w:w="1131" w:type="dxa"/>
+            <w:tcW w:w="1157" w:type="dxa"/>
             <w:tcBorders>
               <w:top w:val="nil"/>
               <w:left w:val="nil"/>
@@ -6451,7 +6447,8 @@
         </w:tc>
         <w:tc>
           <w:tcPr>
-            <w:tcW w:w="1001" w:type="dxa"/>
+            <w:tcW w:w="1158" w:type="dxa"/>
+            <w:gridSpan w:val="2"/>
             <w:tcBorders>
               <w:top w:val="nil"/>
               <w:left w:val="nil"/>
@@ -6481,7 +6478,8 @@
         </w:tc>
         <w:tc>
           <w:tcPr>
-            <w:tcW w:w="1001" w:type="dxa"/>
+            <w:tcW w:w="1158" w:type="dxa"/>
+            <w:gridSpan w:val="2"/>
             <w:tcBorders>
               <w:top w:val="nil"/>
               <w:left w:val="nil"/>
@@ -6511,7 +6509,8 @@
         </w:tc>
         <w:tc>
           <w:tcPr>
-            <w:tcW w:w="1083" w:type="dxa"/>
+            <w:tcW w:w="1157" w:type="dxa"/>
+            <w:gridSpan w:val="2"/>
             <w:tcBorders>
               <w:top w:val="nil"/>
               <w:left w:val="nil"/>
@@ -6541,7 +6540,8 @@
         </w:tc>
         <w:tc>
           <w:tcPr>
-            <w:tcW w:w="1021" w:type="dxa"/>
+            <w:tcW w:w="1158" w:type="dxa"/>
+            <w:gridSpan w:val="3"/>
             <w:tcBorders>
               <w:top w:val="nil"/>
               <w:left w:val="nil"/>
@@ -6571,7 +6571,7 @@
         </w:tc>
         <w:tc>
           <w:tcPr>
-            <w:tcW w:w="1074" w:type="dxa"/>
+            <w:tcW w:w="1158" w:type="dxa"/>
             <w:tcBorders>
               <w:top w:val="nil"/>
               <w:left w:val="nil"/>
@@ -6606,7 +6606,7 @@
         </w:trPr>
         <w:tc>
           <w:tcPr>
-            <w:tcW w:w="383" w:type="dxa"/>
+            <w:tcW w:w="426" w:type="dxa"/>
             <w:vMerge/>
             <w:tcBorders>
               <w:top w:val="single" w:sz="4" w:space="0" w:color="000000"/>
@@ -6615,6 +6615,7 @@
               <w:right w:val="single" w:sz="4" w:space="0" w:color="000000"/>
             </w:tcBorders>
             <w:shd w:val="clear" w:color="auto" w:fill="auto"/>
+            <w:textDirection w:val="btLr"/>
             <w:vAlign w:val="center"/>
           </w:tcPr>
           <w:p>
@@ -6628,17 +6629,19 @@
                 <w:between w:val="nil"/>
               </w:pBdr>
               <w:spacing w:after="0" w:line="276" w:lineRule="auto"/>
-              <w:jc w:val="left"/>
-              <w:rPr>
-                <w:sz w:val="18"/>
-                <w:szCs w:val="18"/>
-              </w:rPr>
-            </w:pPr>
-          </w:p>
-        </w:tc>
-        <w:tc>
-          <w:tcPr>
-            <w:tcW w:w="381" w:type="dxa"/>
+              <w:ind w:left="113" w:right="113"/>
+              <w:jc w:val="left"/>
+              <w:rPr>
+                <w:sz w:val="18"/>
+                <w:szCs w:val="18"/>
+              </w:rPr>
+            </w:pPr>
+          </w:p>
+        </w:tc>
+        <w:tc>
+          <w:tcPr>
+            <w:tcW w:w="693" w:type="dxa"/>
+            <w:gridSpan w:val="2"/>
             <w:vMerge/>
             <w:tcBorders>
               <w:top w:val="nil"/>
@@ -6670,7 +6673,7 @@
         </w:tc>
         <w:tc>
           <w:tcPr>
-            <w:tcW w:w="2721" w:type="dxa"/>
+            <w:tcW w:w="2284" w:type="dxa"/>
             <w:gridSpan w:val="3"/>
             <w:vMerge/>
             <w:tcBorders>
@@ -6703,16 +6706,18 @@
         </w:tc>
         <w:tc>
           <w:tcPr>
-            <w:tcW w:w="1131" w:type="dxa"/>
-            <w:tcBorders>
-              <w:top w:val="nil"/>
-              <w:left w:val="nil"/>
-              <w:right w:val="single" w:sz="4" w:space="0" w:color="000000"/>
-            </w:tcBorders>
-            <w:shd w:val="clear" w:color="auto" w:fill="auto"/>
-          </w:tcPr>
-          <w:p>
-            <w:pPr>
+            <w:tcW w:w="1157" w:type="dxa"/>
+            <w:tcBorders>
+              <w:top w:val="nil"/>
+              <w:left w:val="nil"/>
+              <w:right w:val="single" w:sz="4" w:space="0" w:color="000000"/>
+            </w:tcBorders>
+            <w:shd w:val="clear" w:color="auto" w:fill="auto"/>
+            <w:vAlign w:val="bottom"/>
+          </w:tcPr>
+          <w:p>
+            <w:pPr>
+              <w:jc w:val="right"/>
               <w:rPr>
                 <w:sz w:val="18"/>
                 <w:szCs w:val="18"/>
@@ -6724,22 +6729,25 @@
                 <w:sz w:val="18"/>
                 <w:szCs w:val="18"/>
               </w:rPr>
-              <w:t xml:space="preserve">16438.090000000782</w:t>
-            </w:r>
-          </w:p>
-        </w:tc>
-        <w:tc>
-          <w:tcPr>
-            <w:tcW w:w="1001" w:type="dxa"/>
-            <w:tcBorders>
-              <w:top w:val="nil"/>
-              <w:left w:val="nil"/>
-              <w:right w:val="single" w:sz="4" w:space="0" w:color="000000"/>
-            </w:tcBorders>
-            <w:shd w:val="clear" w:color="auto" w:fill="auto"/>
-          </w:tcPr>
-          <w:p>
-            <w:pPr>
+              <w:t xml:space="preserve">16.438,09</w:t>
+            </w:r>
+          </w:p>
+        </w:tc>
+        <w:tc>
+          <w:tcPr>
+            <w:tcW w:w="1158" w:type="dxa"/>
+            <w:gridSpan w:val="2"/>
+            <w:tcBorders>
+              <w:top w:val="nil"/>
+              <w:left w:val="nil"/>
+              <w:right w:val="single" w:sz="4" w:space="0" w:color="000000"/>
+            </w:tcBorders>
+            <w:shd w:val="clear" w:color="auto" w:fill="auto"/>
+            <w:vAlign w:val="bottom"/>
+          </w:tcPr>
+          <w:p>
+            <w:pPr>
+              <w:jc w:val="right"/>
               <w:rPr>
                 <w:sz w:val="18"/>
                 <w:szCs w:val="18"/>
@@ -6751,23 +6759,26 @@
                 <w:sz w:val="18"/>
                 <w:szCs w:val="18"/>
               </w:rPr>
-              <w:t xml:space="preserve"/>
-            </w:r>
-          </w:p>
-        </w:tc>
-        <w:tc>
-          <w:tcPr>
-            <w:tcW w:w="1001" w:type="dxa"/>
-            <w:tcBorders>
-              <w:top w:val="nil"/>
-              <w:left w:val="nil"/>
-              <w:bottom w:val="nil"/>
-              <w:right w:val="single" w:sz="4" w:space="0" w:color="000000"/>
-            </w:tcBorders>
-            <w:shd w:val="clear" w:color="auto" w:fill="auto"/>
-          </w:tcPr>
-          <w:p>
-            <w:pPr>
+              <w:t xml:space="preserve">-203.895,00</w:t>
+            </w:r>
+          </w:p>
+        </w:tc>
+        <w:tc>
+          <w:tcPr>
+            <w:tcW w:w="1158" w:type="dxa"/>
+            <w:gridSpan w:val="2"/>
+            <w:tcBorders>
+              <w:top w:val="nil"/>
+              <w:left w:val="nil"/>
+              <w:bottom w:val="nil"/>
+              <w:right w:val="single" w:sz="4" w:space="0" w:color="000000"/>
+            </w:tcBorders>
+            <w:shd w:val="clear" w:color="auto" w:fill="auto"/>
+            <w:vAlign w:val="bottom"/>
+          </w:tcPr>
+          <w:p>
+            <w:pPr>
+              <w:jc w:val="right"/>
               <w:rPr>
                 <w:sz w:val="18"/>
                 <w:szCs w:val="18"/>
@@ -6779,23 +6790,26 @@
                 <w:sz w:val="18"/>
                 <w:szCs w:val="18"/>
               </w:rPr>
-              <w:t xml:space="preserve"/>
-            </w:r>
-          </w:p>
-        </w:tc>
-        <w:tc>
-          <w:tcPr>
-            <w:tcW w:w="1083" w:type="dxa"/>
-            <w:tcBorders>
-              <w:top w:val="nil"/>
-              <w:left w:val="nil"/>
-              <w:bottom w:val="nil"/>
-              <w:right w:val="single" w:sz="4" w:space="0" w:color="000000"/>
-            </w:tcBorders>
-            <w:shd w:val="clear" w:color="auto" w:fill="auto"/>
-          </w:tcPr>
-          <w:p>
-            <w:pPr>
+              <w:t xml:space="preserve">359.180,00</w:t>
+            </w:r>
+          </w:p>
+        </w:tc>
+        <w:tc>
+          <w:tcPr>
+            <w:tcW w:w="1157" w:type="dxa"/>
+            <w:gridSpan w:val="2"/>
+            <w:tcBorders>
+              <w:top w:val="nil"/>
+              <w:left w:val="nil"/>
+              <w:bottom w:val="nil"/>
+              <w:right w:val="single" w:sz="4" w:space="0" w:color="000000"/>
+            </w:tcBorders>
+            <w:shd w:val="clear" w:color="auto" w:fill="auto"/>
+            <w:vAlign w:val="bottom"/>
+          </w:tcPr>
+          <w:p>
+            <w:pPr>
+              <w:jc w:val="right"/>
               <w:rPr>
                 <w:sz w:val="18"/>
                 <w:szCs w:val="18"/>
@@ -6807,23 +6821,26 @@
                 <w:sz w:val="18"/>
                 <w:szCs w:val="18"/>
               </w:rPr>
-              <w:t xml:space="preserve">316620.0</w:t>
-            </w:r>
-          </w:p>
-        </w:tc>
-        <w:tc>
-          <w:tcPr>
-            <w:tcW w:w="1021" w:type="dxa"/>
-            <w:tcBorders>
-              <w:top w:val="nil"/>
-              <w:left w:val="nil"/>
-              <w:bottom w:val="nil"/>
-              <w:right w:val="single" w:sz="4" w:space="0" w:color="000000"/>
-            </w:tcBorders>
-            <w:shd w:val="clear" w:color="auto" w:fill="auto"/>
-          </w:tcPr>
-          <w:p>
-            <w:pPr>
+              <w:t xml:space="preserve">316.620,00</w:t>
+            </w:r>
+          </w:p>
+        </w:tc>
+        <w:tc>
+          <w:tcPr>
+            <w:tcW w:w="1158" w:type="dxa"/>
+            <w:gridSpan w:val="3"/>
+            <w:tcBorders>
+              <w:top w:val="nil"/>
+              <w:left w:val="nil"/>
+              <w:bottom w:val="nil"/>
+              <w:right w:val="single" w:sz="4" w:space="0" w:color="000000"/>
+            </w:tcBorders>
+            <w:shd w:val="clear" w:color="auto" w:fill="auto"/>
+            <w:vAlign w:val="bottom"/>
+          </w:tcPr>
+          <w:p>
+            <w:pPr>
+              <w:jc w:val="right"/>
               <w:rPr>
                 <w:sz w:val="18"/>
                 <w:szCs w:val="18"/>
@@ -6835,23 +6852,25 @@
                 <w:sz w:val="18"/>
                 <w:szCs w:val="18"/>
               </w:rPr>
-              <w:t xml:space="preserve">310130.0</w:t>
-            </w:r>
-          </w:p>
-        </w:tc>
-        <w:tc>
-          <w:tcPr>
-            <w:tcW w:w="1074" w:type="dxa"/>
-            <w:tcBorders>
-              <w:top w:val="nil"/>
-              <w:left w:val="nil"/>
-              <w:bottom w:val="nil"/>
-              <w:right w:val="single" w:sz="4" w:space="0" w:color="000000"/>
-            </w:tcBorders>
-            <w:shd w:val="clear" w:color="auto" w:fill="auto"/>
-          </w:tcPr>
-          <w:p>
-            <w:pPr>
+              <w:t xml:space="preserve">310.130,00</w:t>
+            </w:r>
+          </w:p>
+        </w:tc>
+        <w:tc>
+          <w:tcPr>
+            <w:tcW w:w="1158" w:type="dxa"/>
+            <w:tcBorders>
+              <w:top w:val="nil"/>
+              <w:left w:val="nil"/>
+              <w:bottom w:val="nil"/>
+              <w:right w:val="single" w:sz="4" w:space="0" w:color="000000"/>
+            </w:tcBorders>
+            <w:shd w:val="clear" w:color="auto" w:fill="auto"/>
+            <w:vAlign w:val="bottom"/>
+          </w:tcPr>
+          <w:p>
+            <w:pPr>
+              <w:jc w:val="right"/>
               <w:rPr>
                 <w:sz w:val="18"/>
                 <w:szCs w:val="18"/>
@@ -6863,7 +6882,7 @@
                 <w:sz w:val="18"/>
                 <w:szCs w:val="18"/>
               </w:rPr>
-              <w:t xml:space="preserve">315360.0</w:t>
+              <w:t xml:space="preserve">315.360,00</w:t>
             </w:r>
           </w:p>
         </w:tc>
@@ -6874,7 +6893,7 @@
         </w:trPr>
         <w:tc>
           <w:tcPr>
-            <w:tcW w:w="383" w:type="dxa"/>
+            <w:tcW w:w="426" w:type="dxa"/>
             <w:vMerge/>
             <w:tcBorders>
               <w:top w:val="single" w:sz="4" w:space="0" w:color="000000"/>
@@ -6883,6 +6902,7 @@
               <w:right w:val="single" w:sz="4" w:space="0" w:color="000000"/>
             </w:tcBorders>
             <w:shd w:val="clear" w:color="auto" w:fill="auto"/>
+            <w:textDirection w:val="btLr"/>
             <w:vAlign w:val="center"/>
           </w:tcPr>
           <w:p>
@@ -6896,17 +6916,19 @@
                 <w:between w:val="nil"/>
               </w:pBdr>
               <w:spacing w:after="0" w:line="276" w:lineRule="auto"/>
-              <w:jc w:val="left"/>
-              <w:rPr>
-                <w:sz w:val="18"/>
-                <w:szCs w:val="18"/>
-              </w:rPr>
-            </w:pPr>
-          </w:p>
-        </w:tc>
-        <w:tc>
-          <w:tcPr>
-            <w:tcW w:w="381" w:type="dxa"/>
+              <w:ind w:left="113" w:right="113"/>
+              <w:jc w:val="left"/>
+              <w:rPr>
+                <w:sz w:val="18"/>
+                <w:szCs w:val="18"/>
+              </w:rPr>
+            </w:pPr>
+          </w:p>
+        </w:tc>
+        <w:tc>
+          <w:tcPr>
+            <w:tcW w:w="693" w:type="dxa"/>
+            <w:gridSpan w:val="2"/>
             <w:vMerge/>
             <w:tcBorders>
               <w:top w:val="nil"/>
@@ -6938,7 +6960,7 @@
         </w:tc>
         <w:tc>
           <w:tcPr>
-            <w:tcW w:w="2721" w:type="dxa"/>
+            <w:tcW w:w="2284" w:type="dxa"/>
             <w:gridSpan w:val="3"/>
             <w:vMerge/>
             <w:tcBorders>
@@ -6971,7 +6993,7 @@
         </w:tc>
         <w:tc>
           <w:tcPr>
-            <w:tcW w:w="1131" w:type="dxa"/>
+            <w:tcW w:w="1157" w:type="dxa"/>
             <w:tcBorders>
               <w:top w:val="nil"/>
               <w:left w:val="nil"/>
@@ -7001,7 +7023,8 @@
         </w:tc>
         <w:tc>
           <w:tcPr>
-            <w:tcW w:w="1001" w:type="dxa"/>
+            <w:tcW w:w="1158" w:type="dxa"/>
+            <w:gridSpan w:val="2"/>
             <w:tcBorders>
               <w:top w:val="nil"/>
               <w:left w:val="nil"/>
@@ -7031,7 +7054,8 @@
         </w:tc>
         <w:tc>
           <w:tcPr>
-            <w:tcW w:w="1001" w:type="dxa"/>
+            <w:tcW w:w="1158" w:type="dxa"/>
+            <w:gridSpan w:val="2"/>
             <w:tcBorders>
               <w:top w:val="nil"/>
               <w:left w:val="nil"/>
@@ -7061,7 +7085,8 @@
         </w:tc>
         <w:tc>
           <w:tcPr>
-            <w:tcW w:w="1083" w:type="dxa"/>
+            <w:tcW w:w="1157" w:type="dxa"/>
+            <w:gridSpan w:val="2"/>
             <w:tcBorders>
               <w:top w:val="nil"/>
               <w:left w:val="nil"/>
@@ -7091,7 +7116,8 @@
         </w:tc>
         <w:tc>
           <w:tcPr>
-            <w:tcW w:w="1021" w:type="dxa"/>
+            <w:tcW w:w="1158" w:type="dxa"/>
+            <w:gridSpan w:val="3"/>
             <w:tcBorders>
               <w:top w:val="nil"/>
               <w:left w:val="nil"/>
@@ -7121,7 +7147,7 @@
         </w:tc>
         <w:tc>
           <w:tcPr>
-            <w:tcW w:w="1074" w:type="dxa"/>
+            <w:tcW w:w="1158" w:type="dxa"/>
             <w:tcBorders>
               <w:top w:val="nil"/>
               <w:left w:val="nil"/>
@@ -7156,7 +7182,7 @@
         </w:trPr>
         <w:tc>
           <w:tcPr>
-            <w:tcW w:w="383" w:type="dxa"/>
+            <w:tcW w:w="426" w:type="dxa"/>
             <w:vMerge/>
             <w:tcBorders>
               <w:top w:val="single" w:sz="4" w:space="0" w:color="000000"/>
@@ -7165,6 +7191,7 @@
               <w:right w:val="single" w:sz="4" w:space="0" w:color="000000"/>
             </w:tcBorders>
             <w:shd w:val="clear" w:color="auto" w:fill="auto"/>
+            <w:textDirection w:val="btLr"/>
             <w:vAlign w:val="center"/>
           </w:tcPr>
           <w:p>
@@ -7178,80 +7205,82 @@
                 <w:between w:val="nil"/>
               </w:pBdr>
               <w:spacing w:after="0" w:line="276" w:lineRule="auto"/>
-              <w:jc w:val="left"/>
-              <w:rPr>
-                <w:sz w:val="18"/>
-                <w:szCs w:val="18"/>
-              </w:rPr>
-            </w:pPr>
-          </w:p>
-        </w:tc>
-        <w:tc>
-          <w:tcPr>
-            <w:tcW w:w="381" w:type="dxa"/>
-            <w:vMerge w:val="restart"/>
-            <w:tcBorders>
-              <w:top w:val="nil"/>
-              <w:left w:val="single" w:sz="4" w:space="0" w:color="000000"/>
-              <w:bottom w:val="single" w:sz="4" w:space="0" w:color="000000"/>
-              <w:right w:val="single" w:sz="4" w:space="0" w:color="000000"/>
-            </w:tcBorders>
-            <w:shd w:val="clear" w:color="auto" w:fill="auto"/>
-            <w:vAlign w:val="center"/>
-          </w:tcPr>
-          <w:p>
-            <w:pPr>
-              <w:spacing w:after="0"/>
-              <w:jc w:val="center"/>
-              <w:rPr>
-                <w:sz w:val="18"/>
-                <w:szCs w:val="18"/>
-              </w:rPr>
-            </w:pPr>
-            <w:r>
-              <w:rPr>
-                <w:sz w:val="18"/>
-                <w:szCs w:val="18"/>
-              </w:rPr>
-              <w:t>2</w:t>
-            </w:r>
-          </w:p>
-        </w:tc>
-        <w:tc>
-          <w:tcPr>
-            <w:tcW w:w="901" w:type="dxa"/>
-            <w:tcBorders>
-              <w:top w:val="nil"/>
-              <w:left w:val="nil"/>
-              <w:right w:val="nil"/>
-            </w:tcBorders>
-            <w:shd w:val="clear" w:color="auto" w:fill="auto"/>
-            <w:vAlign w:val="bottom"/>
-          </w:tcPr>
-          <w:p>
-            <w:pPr>
-              <w:spacing w:after="0"/>
-              <w:jc w:val="left"/>
-              <w:rPr>
-                <w:sz w:val="18"/>
-                <w:szCs w:val="18"/>
-              </w:rPr>
-            </w:pPr>
-            <w:r>
-              <w:rPr>
-                <w:sz w:val="18"/>
-                <w:szCs w:val="18"/>
-              </w:rPr>
-              <w:t> </w:t>
-            </w:r>
-          </w:p>
-        </w:tc>
-        <w:tc>
-          <w:tcPr>
-            <w:tcW w:w="1820" w:type="dxa"/>
+              <w:ind w:left="113" w:right="113"/>
+              <w:jc w:val="left"/>
+              <w:rPr>
+                <w:sz w:val="18"/>
+                <w:szCs w:val="18"/>
+              </w:rPr>
+            </w:pPr>
+          </w:p>
+        </w:tc>
+        <w:tc>
+          <w:tcPr>
+            <w:tcW w:w="693" w:type="dxa"/>
             <w:gridSpan w:val="2"/>
             <w:vMerge w:val="restart"/>
             <w:tcBorders>
+              <w:top w:val="nil"/>
+              <w:left w:val="single" w:sz="4" w:space="0" w:color="000000"/>
+              <w:bottom w:val="single" w:sz="4" w:space="0" w:color="000000"/>
+              <w:right w:val="single" w:sz="4" w:space="0" w:color="000000"/>
+            </w:tcBorders>
+            <w:shd w:val="clear" w:color="auto" w:fill="auto"/>
+            <w:vAlign w:val="center"/>
+          </w:tcPr>
+          <w:p>
+            <w:pPr>
+              <w:spacing w:after="0"/>
+              <w:jc w:val="center"/>
+              <w:rPr>
+                <w:sz w:val="18"/>
+                <w:szCs w:val="18"/>
+              </w:rPr>
+            </w:pPr>
+            <w:r>
+              <w:rPr>
+                <w:sz w:val="18"/>
+                <w:szCs w:val="18"/>
+              </w:rPr>
+              <w:t>2</w:t>
+            </w:r>
+          </w:p>
+        </w:tc>
+        <w:tc>
+          <w:tcPr>
+            <w:tcW w:w="901" w:type="dxa"/>
+            <w:tcBorders>
+              <w:top w:val="nil"/>
+              <w:left w:val="nil"/>
+              <w:right w:val="nil"/>
+            </w:tcBorders>
+            <w:shd w:val="clear" w:color="auto" w:fill="auto"/>
+            <w:vAlign w:val="bottom"/>
+          </w:tcPr>
+          <w:p>
+            <w:pPr>
+              <w:spacing w:after="0"/>
+              <w:jc w:val="left"/>
+              <w:rPr>
+                <w:sz w:val="18"/>
+                <w:szCs w:val="18"/>
+              </w:rPr>
+            </w:pPr>
+            <w:r>
+              <w:rPr>
+                <w:sz w:val="18"/>
+                <w:szCs w:val="18"/>
+              </w:rPr>
+              <w:t> </w:t>
+            </w:r>
+          </w:p>
+        </w:tc>
+        <w:tc>
+          <w:tcPr>
+            <w:tcW w:w="1383" w:type="dxa"/>
+            <w:gridSpan w:val="2"/>
+            <w:vMerge w:val="restart"/>
+            <w:tcBorders>
               <w:top w:val="single" w:sz="4" w:space="0" w:color="000000"/>
               <w:left w:val="nil"/>
               <w:bottom w:val="single" w:sz="4" w:space="0" w:color="000000"/>
@@ -7304,7 +7333,7 @@
         </w:tc>
         <w:tc>
           <w:tcPr>
-            <w:tcW w:w="1131" w:type="dxa"/>
+            <w:tcW w:w="1157" w:type="dxa"/>
             <w:tcBorders>
               <w:top w:val="single" w:sz="4" w:space="0" w:color="000000"/>
               <w:left w:val="single" w:sz="4" w:space="0" w:color="000000"/>
@@ -7334,7 +7363,8 @@
         </w:tc>
         <w:tc>
           <w:tcPr>
-            <w:tcW w:w="1001" w:type="dxa"/>
+            <w:tcW w:w="1158" w:type="dxa"/>
+            <w:gridSpan w:val="2"/>
             <w:tcBorders>
               <w:top w:val="single" w:sz="4" w:space="0" w:color="000000"/>
               <w:left w:val="nil"/>
@@ -7364,7 +7394,8 @@
         </w:tc>
         <w:tc>
           <w:tcPr>
-            <w:tcW w:w="1001" w:type="dxa"/>
+            <w:tcW w:w="1158" w:type="dxa"/>
+            <w:gridSpan w:val="2"/>
             <w:tcBorders>
               <w:top w:val="nil"/>
               <w:left w:val="nil"/>
@@ -7394,7 +7425,8 @@
         </w:tc>
         <w:tc>
           <w:tcPr>
-            <w:tcW w:w="1083" w:type="dxa"/>
+            <w:tcW w:w="1157" w:type="dxa"/>
+            <w:gridSpan w:val="2"/>
             <w:tcBorders>
               <w:top w:val="nil"/>
               <w:left w:val="nil"/>
@@ -7424,7 +7456,8 @@
         </w:tc>
         <w:tc>
           <w:tcPr>
-            <w:tcW w:w="1021" w:type="dxa"/>
+            <w:tcW w:w="1158" w:type="dxa"/>
+            <w:gridSpan w:val="3"/>
             <w:tcBorders>
               <w:top w:val="nil"/>
               <w:left w:val="nil"/>
@@ -7454,7 +7487,7 @@
         </w:tc>
         <w:tc>
           <w:tcPr>
-            <w:tcW w:w="1074" w:type="dxa"/>
+            <w:tcW w:w="1158" w:type="dxa"/>
             <w:tcBorders>
               <w:top w:val="nil"/>
               <w:left w:val="nil"/>
@@ -7489,7 +7522,7 @@
         </w:trPr>
         <w:tc>
           <w:tcPr>
-            <w:tcW w:w="383" w:type="dxa"/>
+            <w:tcW w:w="426" w:type="dxa"/>
             <w:vMerge/>
             <w:tcBorders>
               <w:top w:val="single" w:sz="4" w:space="0" w:color="000000"/>
@@ -7498,6 +7531,7 @@
               <w:right w:val="single" w:sz="4" w:space="0" w:color="000000"/>
             </w:tcBorders>
             <w:shd w:val="clear" w:color="auto" w:fill="auto"/>
+            <w:textDirection w:val="btLr"/>
             <w:vAlign w:val="center"/>
           </w:tcPr>
           <w:p>
@@ -7511,17 +7545,19 @@
                 <w:between w:val="nil"/>
               </w:pBdr>
               <w:spacing w:after="0" w:line="276" w:lineRule="auto"/>
-              <w:jc w:val="left"/>
-              <w:rPr>
-                <w:sz w:val="18"/>
-                <w:szCs w:val="18"/>
-              </w:rPr>
-            </w:pPr>
-          </w:p>
-        </w:tc>
-        <w:tc>
-          <w:tcPr>
-            <w:tcW w:w="381" w:type="dxa"/>
+              <w:ind w:left="113" w:right="113"/>
+              <w:jc w:val="left"/>
+              <w:rPr>
+                <w:sz w:val="18"/>
+                <w:szCs w:val="18"/>
+              </w:rPr>
+            </w:pPr>
+          </w:p>
+        </w:tc>
+        <w:tc>
+          <w:tcPr>
+            <w:tcW w:w="693" w:type="dxa"/>
+            <w:gridSpan w:val="2"/>
             <w:vMerge/>
             <w:tcBorders>
               <w:top w:val="nil"/>
@@ -7583,7 +7619,7 @@
         </w:tc>
         <w:tc>
           <w:tcPr>
-            <w:tcW w:w="1820" w:type="dxa"/>
+            <w:tcW w:w="1383" w:type="dxa"/>
             <w:gridSpan w:val="2"/>
             <w:vMerge/>
             <w:tcBorders>
@@ -7616,7 +7652,7 @@
         </w:tc>
         <w:tc>
           <w:tcPr>
-            <w:tcW w:w="1131" w:type="dxa"/>
+            <w:tcW w:w="1157" w:type="dxa"/>
             <w:tcBorders>
               <w:top w:val="nil"/>
               <w:left w:val="single" w:sz="4" w:space="0" w:color="000000"/>
@@ -7640,13 +7676,14 @@
                 <w:sz w:val="18"/>
                 <w:szCs w:val="18"/>
               </w:rPr>
-              <w:t xml:space="preserve">659550.77</w:t>
-            </w:r>
-          </w:p>
-        </w:tc>
-        <w:tc>
-          <w:tcPr>
-            <w:tcW w:w="1001" w:type="dxa"/>
+              <w:t xml:space="preserve">659.550,77</w:t>
+            </w:r>
+          </w:p>
+        </w:tc>
+        <w:tc>
+          <w:tcPr>
+            <w:tcW w:w="1158" w:type="dxa"/>
+            <w:gridSpan w:val="2"/>
             <w:tcBorders>
               <w:top w:val="nil"/>
               <w:left w:val="nil"/>
@@ -7670,13 +7707,14 @@
                 <w:sz w:val="18"/>
                 <w:szCs w:val="18"/>
               </w:rPr>
-              <w:t xml:space="preserve">282000.0</w:t>
-            </w:r>
-          </w:p>
-        </w:tc>
-        <w:tc>
-          <w:tcPr>
-            <w:tcW w:w="1001" w:type="dxa"/>
+              <w:t xml:space="preserve">282.000,00</w:t>
+            </w:r>
+          </w:p>
+        </w:tc>
+        <w:tc>
+          <w:tcPr>
+            <w:tcW w:w="1158" w:type="dxa"/>
+            <w:gridSpan w:val="2"/>
             <w:tcBorders>
               <w:top w:val="nil"/>
               <w:left w:val="nil"/>
@@ -7701,13 +7739,14 @@
                 <w:sz w:val="18"/>
                 <w:szCs w:val="18"/>
               </w:rPr>
-              <w:t xml:space="preserve"/>
-            </w:r>
-          </w:p>
-        </w:tc>
-        <w:tc>
-          <w:tcPr>
-            <w:tcW w:w="1083" w:type="dxa"/>
+              <w:t xml:space="preserve">452.380,00</w:t>
+            </w:r>
+          </w:p>
+        </w:tc>
+        <w:tc>
+          <w:tcPr>
+            <w:tcW w:w="1157" w:type="dxa"/>
+            <w:gridSpan w:val="2"/>
             <w:tcBorders>
               <w:top w:val="nil"/>
               <w:left w:val="nil"/>
@@ -7731,13 +7770,14 @@
                 <w:sz w:val="18"/>
                 <w:szCs w:val="18"/>
               </w:rPr>
-              <w:t xml:space="preserve"/>
-            </w:r>
-          </w:p>
-        </w:tc>
-        <w:tc>
-          <w:tcPr>
-            <w:tcW w:w="1021" w:type="dxa"/>
+              <w:t xml:space="preserve">274.000,00</w:t>
+            </w:r>
+          </w:p>
+        </w:tc>
+        <w:tc>
+          <w:tcPr>
+            <w:tcW w:w="1158" w:type="dxa"/>
+            <w:gridSpan w:val="3"/>
             <w:tcBorders>
               <w:top w:val="nil"/>
               <w:left w:val="nil"/>
@@ -7761,13 +7801,13 @@
                 <w:sz w:val="18"/>
                 <w:szCs w:val="18"/>
               </w:rPr>
-              <w:t xml:space="preserve"/>
-            </w:r>
-          </w:p>
-        </w:tc>
-        <w:tc>
-          <w:tcPr>
-            <w:tcW w:w="1074" w:type="dxa"/>
+              <w:t xml:space="preserve">281.000,00</w:t>
+            </w:r>
+          </w:p>
+        </w:tc>
+        <w:tc>
+          <w:tcPr>
+            <w:tcW w:w="1158" w:type="dxa"/>
             <w:tcBorders>
               <w:top w:val="nil"/>
               <w:left w:val="nil"/>
@@ -7791,7 +7831,7 @@
                 <w:sz w:val="18"/>
                 <w:szCs w:val="18"/>
               </w:rPr>
-              <w:t xml:space="preserve"/>
+              <w:t xml:space="preserve">286.000,00</w:t>
             </w:r>
           </w:p>
         </w:tc>
@@ -7802,7 +7842,7 @@
         </w:trPr>
         <w:tc>
           <w:tcPr>
-            <w:tcW w:w="383" w:type="dxa"/>
+            <w:tcW w:w="426" w:type="dxa"/>
             <w:vMerge/>
             <w:tcBorders>
               <w:top w:val="single" w:sz="4" w:space="0" w:color="000000"/>
@@ -7811,6 +7851,7 @@
               <w:right w:val="single" w:sz="4" w:space="0" w:color="000000"/>
             </w:tcBorders>
             <w:shd w:val="clear" w:color="auto" w:fill="auto"/>
+            <w:textDirection w:val="btLr"/>
             <w:vAlign w:val="center"/>
           </w:tcPr>
           <w:p>
@@ -7824,17 +7865,19 @@
                 <w:between w:val="nil"/>
               </w:pBdr>
               <w:spacing w:after="0" w:line="276" w:lineRule="auto"/>
-              <w:jc w:val="left"/>
-              <w:rPr>
-                <w:sz w:val="18"/>
-                <w:szCs w:val="18"/>
-              </w:rPr>
-            </w:pPr>
-          </w:p>
-        </w:tc>
-        <w:tc>
-          <w:tcPr>
-            <w:tcW w:w="381" w:type="dxa"/>
+              <w:ind w:left="113" w:right="113"/>
+              <w:jc w:val="left"/>
+              <w:rPr>
+                <w:sz w:val="18"/>
+                <w:szCs w:val="18"/>
+              </w:rPr>
+            </w:pPr>
+          </w:p>
+        </w:tc>
+        <w:tc>
+          <w:tcPr>
+            <w:tcW w:w="693" w:type="dxa"/>
+            <w:gridSpan w:val="2"/>
             <w:vMerge/>
             <w:tcBorders>
               <w:top w:val="nil"/>
@@ -7897,7 +7940,7 @@
         </w:tc>
         <w:tc>
           <w:tcPr>
-            <w:tcW w:w="1820" w:type="dxa"/>
+            <w:tcW w:w="1383" w:type="dxa"/>
             <w:gridSpan w:val="2"/>
             <w:vMerge/>
             <w:tcBorders>
@@ -7930,7 +7973,7 @@
         </w:tc>
         <w:tc>
           <w:tcPr>
-            <w:tcW w:w="1131" w:type="dxa"/>
+            <w:tcW w:w="1157" w:type="dxa"/>
             <w:tcBorders>
               <w:top w:val="nil"/>
               <w:left w:val="single" w:sz="4" w:space="0" w:color="000000"/>
@@ -7960,7 +8003,8 @@
         </w:tc>
         <w:tc>
           <w:tcPr>
-            <w:tcW w:w="1001" w:type="dxa"/>
+            <w:tcW w:w="1158" w:type="dxa"/>
+            <w:gridSpan w:val="2"/>
             <w:tcBorders>
               <w:top w:val="nil"/>
               <w:left w:val="nil"/>
@@ -7990,7 +8034,8 @@
         </w:tc>
         <w:tc>
           <w:tcPr>
-            <w:tcW w:w="1001" w:type="dxa"/>
+            <w:tcW w:w="1158" w:type="dxa"/>
+            <w:gridSpan w:val="2"/>
             <w:tcBorders>
               <w:top w:val="nil"/>
               <w:left w:val="nil"/>
@@ -8020,7 +8065,8 @@
         </w:tc>
         <w:tc>
           <w:tcPr>
-            <w:tcW w:w="1083" w:type="dxa"/>
+            <w:tcW w:w="1157" w:type="dxa"/>
+            <w:gridSpan w:val="2"/>
             <w:tcBorders>
               <w:top w:val="nil"/>
               <w:left w:val="nil"/>
@@ -8050,7 +8096,8 @@
         </w:tc>
         <w:tc>
           <w:tcPr>
-            <w:tcW w:w="1021" w:type="dxa"/>
+            <w:tcW w:w="1158" w:type="dxa"/>
+            <w:gridSpan w:val="3"/>
             <w:tcBorders>
               <w:top w:val="nil"/>
               <w:left w:val="nil"/>
@@ -8080,7 +8127,7 @@
         </w:tc>
         <w:tc>
           <w:tcPr>
-            <w:tcW w:w="1074" w:type="dxa"/>
+            <w:tcW w:w="1158" w:type="dxa"/>
             <w:tcBorders>
               <w:top w:val="nil"/>
               <w:left w:val="nil"/>
@@ -8115,7 +8162,7 @@
         </w:trPr>
         <w:tc>
           <w:tcPr>
-            <w:tcW w:w="383" w:type="dxa"/>
+            <w:tcW w:w="426" w:type="dxa"/>
             <w:vMerge/>
             <w:tcBorders>
               <w:top w:val="single" w:sz="4" w:space="0" w:color="000000"/>
@@ -8124,6 +8171,7 @@
               <w:right w:val="single" w:sz="4" w:space="0" w:color="000000"/>
             </w:tcBorders>
             <w:shd w:val="clear" w:color="auto" w:fill="auto"/>
+            <w:textDirection w:val="btLr"/>
             <w:vAlign w:val="center"/>
           </w:tcPr>
           <w:p>
@@ -8137,17 +8185,19 @@
                 <w:between w:val="nil"/>
               </w:pBdr>
               <w:spacing w:after="0" w:line="276" w:lineRule="auto"/>
-              <w:jc w:val="left"/>
-              <w:rPr>
-                <w:sz w:val="18"/>
-                <w:szCs w:val="18"/>
-              </w:rPr>
-            </w:pPr>
-          </w:p>
-        </w:tc>
-        <w:tc>
-          <w:tcPr>
-            <w:tcW w:w="381" w:type="dxa"/>
+              <w:ind w:left="113" w:right="113"/>
+              <w:jc w:val="left"/>
+              <w:rPr>
+                <w:sz w:val="18"/>
+                <w:szCs w:val="18"/>
+              </w:rPr>
+            </w:pPr>
+          </w:p>
+        </w:tc>
+        <w:tc>
+          <w:tcPr>
+            <w:tcW w:w="693" w:type="dxa"/>
+            <w:gridSpan w:val="2"/>
             <w:vMerge/>
             <w:tcBorders>
               <w:top w:val="nil"/>
@@ -8209,7 +8259,7 @@
         </w:tc>
         <w:tc>
           <w:tcPr>
-            <w:tcW w:w="1820" w:type="dxa"/>
+            <w:tcW w:w="1383" w:type="dxa"/>
             <w:gridSpan w:val="2"/>
             <w:vMerge/>
             <w:tcBorders>
@@ -8242,7 +8292,7 @@
         </w:tc>
         <w:tc>
           <w:tcPr>
-            <w:tcW w:w="1131" w:type="dxa"/>
+            <w:tcW w:w="1157" w:type="dxa"/>
             <w:tcBorders>
               <w:top w:val="nil"/>
               <w:left w:val="single" w:sz="4" w:space="0" w:color="000000"/>
@@ -8272,7 +8322,8 @@
         </w:tc>
         <w:tc>
           <w:tcPr>
-            <w:tcW w:w="1001" w:type="dxa"/>
+            <w:tcW w:w="1158" w:type="dxa"/>
+            <w:gridSpan w:val="2"/>
             <w:tcBorders>
               <w:top w:val="nil"/>
               <w:left w:val="nil"/>
@@ -8302,7 +8353,8 @@
         </w:tc>
         <w:tc>
           <w:tcPr>
-            <w:tcW w:w="1001" w:type="dxa"/>
+            <w:tcW w:w="1158" w:type="dxa"/>
+            <w:gridSpan w:val="2"/>
             <w:tcBorders>
               <w:top w:val="nil"/>
               <w:left w:val="nil"/>
@@ -8332,7 +8384,8 @@
         </w:tc>
         <w:tc>
           <w:tcPr>
-            <w:tcW w:w="1083" w:type="dxa"/>
+            <w:tcW w:w="1157" w:type="dxa"/>
+            <w:gridSpan w:val="2"/>
             <w:tcBorders>
               <w:top w:val="nil"/>
               <w:left w:val="nil"/>
@@ -8362,7 +8415,8 @@
         </w:tc>
         <w:tc>
           <w:tcPr>
-            <w:tcW w:w="1021" w:type="dxa"/>
+            <w:tcW w:w="1158" w:type="dxa"/>
+            <w:gridSpan w:val="3"/>
             <w:tcBorders>
               <w:top w:val="nil"/>
               <w:left w:val="nil"/>
@@ -8392,7 +8446,7 @@
         </w:tc>
         <w:tc>
           <w:tcPr>
-            <w:tcW w:w="1074" w:type="dxa"/>
+            <w:tcW w:w="1158" w:type="dxa"/>
             <w:tcBorders>
               <w:top w:val="nil"/>
               <w:left w:val="nil"/>
@@ -8427,7 +8481,7 @@
         </w:trPr>
         <w:tc>
           <w:tcPr>
-            <w:tcW w:w="383" w:type="dxa"/>
+            <w:tcW w:w="426" w:type="dxa"/>
             <w:vMerge/>
             <w:tcBorders>
               <w:top w:val="single" w:sz="4" w:space="0" w:color="000000"/>
@@ -8436,6 +8490,7 @@
               <w:right w:val="single" w:sz="4" w:space="0" w:color="000000"/>
             </w:tcBorders>
             <w:shd w:val="clear" w:color="auto" w:fill="auto"/>
+            <w:textDirection w:val="btLr"/>
             <w:vAlign w:val="center"/>
           </w:tcPr>
           <w:p>
@@ -8449,17 +8504,19 @@
                 <w:between w:val="nil"/>
               </w:pBdr>
               <w:spacing w:after="0" w:line="276" w:lineRule="auto"/>
-              <w:jc w:val="left"/>
-              <w:rPr>
-                <w:sz w:val="18"/>
-                <w:szCs w:val="18"/>
-              </w:rPr>
-            </w:pPr>
-          </w:p>
-        </w:tc>
-        <w:tc>
-          <w:tcPr>
-            <w:tcW w:w="381" w:type="dxa"/>
+              <w:ind w:left="113" w:right="113"/>
+              <w:jc w:val="left"/>
+              <w:rPr>
+                <w:sz w:val="18"/>
+                <w:szCs w:val="18"/>
+              </w:rPr>
+            </w:pPr>
+          </w:p>
+        </w:tc>
+        <w:tc>
+          <w:tcPr>
+            <w:tcW w:w="693" w:type="dxa"/>
+            <w:gridSpan w:val="2"/>
             <w:tcBorders>
               <w:top w:val="single" w:sz="4" w:space="0" w:color="000000"/>
               <w:left w:val="single" w:sz="4" w:space="0" w:color="000000"/>
@@ -8491,7 +8548,7 @@
         </w:tc>
         <w:tc>
           <w:tcPr>
-            <w:tcW w:w="2721" w:type="dxa"/>
+            <w:tcW w:w="2284" w:type="dxa"/>
             <w:gridSpan w:val="3"/>
             <w:tcBorders>
               <w:top w:val="single" w:sz="4" w:space="0" w:color="000000"/>
@@ -8518,13 +8575,13 @@
                 <w:sz w:val="18"/>
                 <w:szCs w:val="18"/>
               </w:rPr>
-              <w:t>Zwischensumme</w:t>
-            </w:r>
-          </w:p>
-        </w:tc>
-        <w:tc>
-          <w:tcPr>
-            <w:tcW w:w="1131" w:type="dxa"/>
+              <w:t xml:space="preserve">Zwischensumme</w:t>
+            </w:r>
+          </w:p>
+        </w:tc>
+        <w:tc>
+          <w:tcPr>
+            <w:tcW w:w="1157" w:type="dxa"/>
             <w:tcBorders>
               <w:top w:val="nil"/>
               <w:left w:val="nil"/>
@@ -8549,13 +8606,14 @@
                 <w:sz w:val="18"/>
                 <w:szCs w:val="18"/>
               </w:rPr>
-              <w:t xml:space="preserve">-643112.6799999992</w:t>
-            </w:r>
-          </w:p>
-        </w:tc>
-        <w:tc>
-          <w:tcPr>
-            <w:tcW w:w="1001" w:type="dxa"/>
+              <w:t xml:space="preserve">-643.112,68</w:t>
+            </w:r>
+          </w:p>
+        </w:tc>
+        <w:tc>
+          <w:tcPr>
+            <w:tcW w:w="1158" w:type="dxa"/>
+            <w:gridSpan w:val="2"/>
             <w:tcBorders>
               <w:top w:val="nil"/>
               <w:left w:val="nil"/>
@@ -8580,13 +8638,14 @@
                 <w:sz w:val="18"/>
                 <w:szCs w:val="18"/>
               </w:rPr>
-              <w:t xml:space="preserve"/>
-            </w:r>
-          </w:p>
-        </w:tc>
-        <w:tc>
-          <w:tcPr>
-            <w:tcW w:w="1001" w:type="dxa"/>
+              <w:t xml:space="preserve">-485.895,00</w:t>
+            </w:r>
+          </w:p>
+        </w:tc>
+        <w:tc>
+          <w:tcPr>
+            <w:tcW w:w="1158" w:type="dxa"/>
+            <w:gridSpan w:val="2"/>
             <w:tcBorders>
               <w:top w:val="nil"/>
               <w:left w:val="nil"/>
@@ -8596,19 +8655,29 @@
             <w:shd w:val="clear" w:color="auto" w:fill="D9D9D9"/>
           </w:tcPr>
           <w:p>
-            <w:r>
+            <w:pPr>
+              <w:spacing w:after="0"/>
+              <w:jc w:val="right"/>
               <w:rPr>
                 <w:b/>
                 <w:sz w:val="18"/>
                 <w:szCs w:val="18"/>
               </w:rPr>
-              <w:t xml:space="preserve"/>
-            </w:r>
-          </w:p>
-        </w:tc>
-        <w:tc>
-          <w:tcPr>
-            <w:tcW w:w="1083" w:type="dxa"/>
+            </w:pPr>
+            <w:r>
+              <w:rPr>
+                <w:b/>
+                <w:sz w:val="18"/>
+                <w:szCs w:val="18"/>
+              </w:rPr>
+              <w:t xml:space="preserve">-93.200,00</w:t>
+            </w:r>
+          </w:p>
+        </w:tc>
+        <w:tc>
+          <w:tcPr>
+            <w:tcW w:w="1157" w:type="dxa"/>
+            <w:gridSpan w:val="2"/>
             <w:tcBorders>
               <w:top w:val="nil"/>
               <w:left w:val="nil"/>
@@ -8618,19 +8687,29 @@
             <w:shd w:val="clear" w:color="auto" w:fill="D9D9D9"/>
           </w:tcPr>
           <w:p>
-            <w:r>
+            <w:pPr>
+              <w:spacing w:after="0"/>
+              <w:jc w:val="right"/>
               <w:rPr>
                 <w:b/>
                 <w:sz w:val="18"/>
                 <w:szCs w:val="18"/>
               </w:rPr>
-              <w:t xml:space="preserve"/>
-            </w:r>
-          </w:p>
-        </w:tc>
-        <w:tc>
-          <w:tcPr>
-            <w:tcW w:w="1021" w:type="dxa"/>
+            </w:pPr>
+            <w:r>
+              <w:rPr>
+                <w:b/>
+                <w:sz w:val="18"/>
+                <w:szCs w:val="18"/>
+              </w:rPr>
+              <w:t xml:space="preserve">42.620,00</w:t>
+            </w:r>
+          </w:p>
+        </w:tc>
+        <w:tc>
+          <w:tcPr>
+            <w:tcW w:w="1158" w:type="dxa"/>
+            <w:gridSpan w:val="3"/>
             <w:tcBorders>
               <w:top w:val="nil"/>
               <w:left w:val="nil"/>
@@ -8640,19 +8719,28 @@
             <w:shd w:val="clear" w:color="auto" w:fill="D9D9D9"/>
           </w:tcPr>
           <w:p>
-            <w:r>
+            <w:pPr>
+              <w:spacing w:after="0"/>
+              <w:jc w:val="right"/>
               <w:rPr>
                 <w:b/>
                 <w:sz w:val="18"/>
                 <w:szCs w:val="18"/>
               </w:rPr>
-              <w:t xml:space="preserve"/>
-            </w:r>
-          </w:p>
-        </w:tc>
-        <w:tc>
-          <w:tcPr>
-            <w:tcW w:w="1074" w:type="dxa"/>
+            </w:pPr>
+            <w:r>
+              <w:rPr>
+                <w:b/>
+                <w:sz w:val="18"/>
+                <w:szCs w:val="18"/>
+              </w:rPr>
+              <w:t xml:space="preserve">29.130,00</w:t>
+            </w:r>
+          </w:p>
+        </w:tc>
+        <w:tc>
+          <w:tcPr>
+            <w:tcW w:w="1158" w:type="dxa"/>
             <w:tcBorders>
               <w:top w:val="nil"/>
               <w:left w:val="nil"/>
@@ -8662,13 +8750,22 @@
             <w:shd w:val="clear" w:color="auto" w:fill="D9D9D9"/>
           </w:tcPr>
           <w:p>
-            <w:r>
+            <w:pPr>
+              <w:spacing w:after="0"/>
+              <w:jc w:val="right"/>
               <w:rPr>
                 <w:b/>
                 <w:sz w:val="18"/>
                 <w:szCs w:val="18"/>
               </w:rPr>
-              <w:t xml:space="preserve"/>
+            </w:pPr>
+            <w:r>
+              <w:rPr>
+                <w:b/>
+                <w:sz w:val="18"/>
+                <w:szCs w:val="18"/>
+              </w:rPr>
+              <w:t xml:space="preserve">29.360,00</w:t>
             </w:r>
           </w:p>
         </w:tc>
@@ -8679,7 +8776,7 @@
         </w:trPr>
         <w:tc>
           <w:tcPr>
-            <w:tcW w:w="383" w:type="dxa"/>
+            <w:tcW w:w="426" w:type="dxa"/>
             <w:vMerge w:val="restart"/>
             <w:tcBorders>
               <w:top w:val="nil"/>
@@ -8688,11 +8785,13 @@
               <w:right w:val="single" w:sz="4" w:space="0" w:color="000000"/>
             </w:tcBorders>
             <w:shd w:val="clear" w:color="auto" w:fill="auto"/>
-            <w:vAlign w:val="bottom"/>
-          </w:tcPr>
-          <w:p>
-            <w:pPr>
-              <w:spacing w:after="0"/>
+            <w:textDirection w:val="btLr"/>
+            <w:vAlign w:val="bottom"/>
+          </w:tcPr>
+          <w:p>
+            <w:pPr>
+              <w:spacing w:after="0"/>
+              <w:ind w:left="113" w:right="113"/>
               <w:jc w:val="center"/>
               <w:rPr>
                 <w:sz w:val="20"/>
@@ -8710,71 +8809,72 @@
         </w:tc>
         <w:tc>
           <w:tcPr>
-            <w:tcW w:w="381" w:type="dxa"/>
-            <w:vMerge w:val="restart"/>
-            <w:tcBorders>
-              <w:top w:val="single" w:sz="4" w:space="0" w:color="000000"/>
-              <w:left w:val="single" w:sz="4" w:space="0" w:color="000000"/>
-              <w:bottom w:val="single" w:sz="4" w:space="0" w:color="000000"/>
-              <w:right w:val="single" w:sz="4" w:space="0" w:color="000000"/>
-            </w:tcBorders>
-            <w:shd w:val="clear" w:color="auto" w:fill="auto"/>
-            <w:vAlign w:val="center"/>
-          </w:tcPr>
-          <w:p>
-            <w:pPr>
-              <w:spacing w:after="0"/>
-              <w:jc w:val="center"/>
-              <w:rPr>
-                <w:sz w:val="18"/>
-                <w:szCs w:val="18"/>
-              </w:rPr>
-            </w:pPr>
-            <w:r>
-              <w:rPr>
-                <w:sz w:val="18"/>
-                <w:szCs w:val="18"/>
-              </w:rPr>
-              <w:t>4</w:t>
-            </w:r>
-          </w:p>
-        </w:tc>
-        <w:tc>
-          <w:tcPr>
-            <w:tcW w:w="901" w:type="dxa"/>
-            <w:tcBorders>
-              <w:top w:val="nil"/>
-              <w:left w:val="nil"/>
-              <w:right w:val="nil"/>
-            </w:tcBorders>
-            <w:shd w:val="clear" w:color="auto" w:fill="auto"/>
-            <w:vAlign w:val="bottom"/>
-          </w:tcPr>
-          <w:p>
-            <w:pPr>
-              <w:spacing w:after="0"/>
-              <w:jc w:val="left"/>
-              <w:rPr>
-                <w:sz w:val="18"/>
-                <w:szCs w:val="18"/>
-              </w:rPr>
-            </w:pPr>
-            <w:r>
-              <w:rPr>
-                <w:sz w:val="18"/>
-                <w:szCs w:val="18"/>
-              </w:rPr>
-              <w:t> </w:t>
-            </w:r>
-          </w:p>
-        </w:tc>
-        <w:tc>
-          <w:tcPr>
-            <w:tcW w:w="1820" w:type="dxa"/>
+            <w:tcW w:w="693" w:type="dxa"/>
             <w:gridSpan w:val="2"/>
             <w:vMerge w:val="restart"/>
             <w:tcBorders>
               <w:top w:val="single" w:sz="4" w:space="0" w:color="000000"/>
+              <w:left w:val="single" w:sz="4" w:space="0" w:color="000000"/>
+              <w:bottom w:val="single" w:sz="4" w:space="0" w:color="000000"/>
+              <w:right w:val="single" w:sz="4" w:space="0" w:color="000000"/>
+            </w:tcBorders>
+            <w:shd w:val="clear" w:color="auto" w:fill="auto"/>
+            <w:vAlign w:val="center"/>
+          </w:tcPr>
+          <w:p>
+            <w:pPr>
+              <w:spacing w:after="0"/>
+              <w:jc w:val="center"/>
+              <w:rPr>
+                <w:sz w:val="18"/>
+                <w:szCs w:val="18"/>
+              </w:rPr>
+            </w:pPr>
+            <w:r>
+              <w:rPr>
+                <w:sz w:val="18"/>
+                <w:szCs w:val="18"/>
+              </w:rPr>
+              <w:t>4</w:t>
+            </w:r>
+          </w:p>
+        </w:tc>
+        <w:tc>
+          <w:tcPr>
+            <w:tcW w:w="901" w:type="dxa"/>
+            <w:tcBorders>
+              <w:top w:val="nil"/>
+              <w:left w:val="nil"/>
+              <w:right w:val="nil"/>
+            </w:tcBorders>
+            <w:shd w:val="clear" w:color="auto" w:fill="auto"/>
+            <w:vAlign w:val="bottom"/>
+          </w:tcPr>
+          <w:p>
+            <w:pPr>
+              <w:spacing w:after="0"/>
+              <w:jc w:val="left"/>
+              <w:rPr>
+                <w:sz w:val="18"/>
+                <w:szCs w:val="18"/>
+              </w:rPr>
+            </w:pPr>
+            <w:r>
+              <w:rPr>
+                <w:sz w:val="18"/>
+                <w:szCs w:val="18"/>
+              </w:rPr>
+              <w:t> </w:t>
+            </w:r>
+          </w:p>
+        </w:tc>
+        <w:tc>
+          <w:tcPr>
+            <w:tcW w:w="1383" w:type="dxa"/>
+            <w:gridSpan w:val="2"/>
+            <w:vMerge w:val="restart"/>
+            <w:tcBorders>
+              <w:top w:val="single" w:sz="4" w:space="0" w:color="000000"/>
               <w:left w:val="nil"/>
               <w:bottom w:val="single" w:sz="4" w:space="0" w:color="000000"/>
               <w:right w:val="single" w:sz="4" w:space="0" w:color="000000"/>
@@ -8826,7 +8926,7 @@
         </w:tc>
         <w:tc>
           <w:tcPr>
-            <w:tcW w:w="1131" w:type="dxa"/>
+            <w:tcW w:w="1157" w:type="dxa"/>
             <w:vMerge w:val="restart"/>
             <w:tcBorders>
               <w:top w:val="single" w:sz="4" w:space="0" w:color="000000"/>
@@ -8857,7 +8957,8 @@
         </w:tc>
         <w:tc>
           <w:tcPr>
-            <w:tcW w:w="1001" w:type="dxa"/>
+            <w:tcW w:w="1158" w:type="dxa"/>
+            <w:gridSpan w:val="2"/>
             <w:vMerge w:val="restart"/>
             <w:tcBorders>
               <w:top w:val="single" w:sz="4" w:space="0" w:color="000000"/>
@@ -8888,7 +8989,8 @@
         </w:tc>
         <w:tc>
           <w:tcPr>
-            <w:tcW w:w="1001" w:type="dxa"/>
+            <w:tcW w:w="1158" w:type="dxa"/>
+            <w:gridSpan w:val="2"/>
             <w:tcBorders>
               <w:top w:val="single" w:sz="4" w:space="0" w:color="000000"/>
               <w:left w:val="nil"/>
@@ -8918,7 +9020,8 @@
         </w:tc>
         <w:tc>
           <w:tcPr>
-            <w:tcW w:w="1083" w:type="dxa"/>
+            <w:tcW w:w="1157" w:type="dxa"/>
+            <w:gridSpan w:val="2"/>
             <w:tcBorders>
               <w:top w:val="single" w:sz="4" w:space="0" w:color="000000"/>
               <w:left w:val="nil"/>
@@ -8948,7 +9051,8 @@
         </w:tc>
         <w:tc>
           <w:tcPr>
-            <w:tcW w:w="1021" w:type="dxa"/>
+            <w:tcW w:w="1158" w:type="dxa"/>
+            <w:gridSpan w:val="3"/>
             <w:tcBorders>
               <w:top w:val="single" w:sz="4" w:space="0" w:color="000000"/>
               <w:left w:val="nil"/>
@@ -8978,7 +9082,7 @@
         </w:tc>
         <w:tc>
           <w:tcPr>
-            <w:tcW w:w="1074" w:type="dxa"/>
+            <w:tcW w:w="1158" w:type="dxa"/>
             <w:tcBorders>
               <w:top w:val="single" w:sz="4" w:space="0" w:color="000000"/>
               <w:left w:val="nil"/>
@@ -9013,7 +9117,7 @@
         </w:trPr>
         <w:tc>
           <w:tcPr>
-            <w:tcW w:w="383" w:type="dxa"/>
+            <w:tcW w:w="426" w:type="dxa"/>
             <w:vMerge/>
             <w:tcBorders>
               <w:top w:val="nil"/>
@@ -9045,7 +9149,8 @@
         </w:tc>
         <w:tc>
           <w:tcPr>
-            <w:tcW w:w="381" w:type="dxa"/>
+            <w:tcW w:w="693" w:type="dxa"/>
+            <w:gridSpan w:val="2"/>
             <w:vMerge/>
             <w:tcBorders>
               <w:top w:val="single" w:sz="4" w:space="0" w:color="000000"/>
@@ -9107,7 +9212,7 @@
         </w:tc>
         <w:tc>
           <w:tcPr>
-            <w:tcW w:w="1820" w:type="dxa"/>
+            <w:tcW w:w="1383" w:type="dxa"/>
             <w:gridSpan w:val="2"/>
             <w:vMerge/>
             <w:tcBorders>
@@ -9140,7 +9245,7 @@
         </w:tc>
         <w:tc>
           <w:tcPr>
-            <w:tcW w:w="1131" w:type="dxa"/>
+            <w:tcW w:w="1157" w:type="dxa"/>
             <w:vMerge/>
             <w:tcBorders>
               <w:top w:val="single" w:sz="4" w:space="0" w:color="000000"/>
@@ -9172,7 +9277,8 @@
         </w:tc>
         <w:tc>
           <w:tcPr>
-            <w:tcW w:w="1001" w:type="dxa"/>
+            <w:tcW w:w="1158" w:type="dxa"/>
+            <w:gridSpan w:val="2"/>
             <w:vMerge/>
             <w:tcBorders>
               <w:top w:val="single" w:sz="4" w:space="0" w:color="000000"/>
@@ -9204,7 +9310,8 @@
         </w:tc>
         <w:tc>
           <w:tcPr>
-            <w:tcW w:w="1001" w:type="dxa"/>
+            <w:tcW w:w="1158" w:type="dxa"/>
+            <w:gridSpan w:val="2"/>
             <w:tcBorders>
               <w:top w:val="nil"/>
               <w:left w:val="nil"/>
@@ -9228,13 +9335,14 @@
                 <w:sz w:val="18"/>
                 <w:szCs w:val="18"/>
               </w:rPr>
-              <w:t xml:space="preserve"/>
-            </w:r>
-          </w:p>
-        </w:tc>
-        <w:tc>
-          <w:tcPr>
-            <w:tcW w:w="1083" w:type="dxa"/>
+              <w:t xml:space="preserve">9.500,00</w:t>
+            </w:r>
+          </w:p>
+        </w:tc>
+        <w:tc>
+          <w:tcPr>
+            <w:tcW w:w="1157" w:type="dxa"/>
+            <w:gridSpan w:val="2"/>
             <w:tcBorders>
               <w:top w:val="nil"/>
               <w:left w:val="nil"/>
@@ -9258,13 +9366,14 @@
                 <w:sz w:val="18"/>
                 <w:szCs w:val="18"/>
               </w:rPr>
-              <w:t xml:space="preserve"/>
-            </w:r>
-          </w:p>
-        </w:tc>
-        <w:tc>
-          <w:tcPr>
-            <w:tcW w:w="1021" w:type="dxa"/>
+              <w:t xml:space="preserve">15.000,00</w:t>
+            </w:r>
+          </w:p>
+        </w:tc>
+        <w:tc>
+          <w:tcPr>
+            <w:tcW w:w="1158" w:type="dxa"/>
+            <w:gridSpan w:val="3"/>
             <w:tcBorders>
               <w:top w:val="nil"/>
               <w:left w:val="nil"/>
@@ -9288,13 +9397,13 @@
                 <w:sz w:val="18"/>
                 <w:szCs w:val="18"/>
               </w:rPr>
-              <w:t xml:space="preserve"/>
-            </w:r>
-          </w:p>
-        </w:tc>
-        <w:tc>
-          <w:tcPr>
-            <w:tcW w:w="1074" w:type="dxa"/>
+              <w:t xml:space="preserve">22.000,00</w:t>
+            </w:r>
+          </w:p>
+        </w:tc>
+        <w:tc>
+          <w:tcPr>
+            <w:tcW w:w="1158" w:type="dxa"/>
             <w:tcBorders>
               <w:top w:val="nil"/>
               <w:left w:val="nil"/>
@@ -9318,7 +9427,7 @@
                 <w:sz w:val="18"/>
                 <w:szCs w:val="18"/>
               </w:rPr>
-              <w:t xml:space="preserve"/>
+              <w:t xml:space="preserve">28.500,00</w:t>
             </w:r>
           </w:p>
         </w:tc>
@@ -9329,7 +9438,7 @@
         </w:trPr>
         <w:tc>
           <w:tcPr>
-            <w:tcW w:w="383" w:type="dxa"/>
+            <w:tcW w:w="426" w:type="dxa"/>
             <w:vMerge/>
             <w:tcBorders>
               <w:top w:val="nil"/>
@@ -9361,7 +9470,8 @@
         </w:tc>
         <w:tc>
           <w:tcPr>
-            <w:tcW w:w="381" w:type="dxa"/>
+            <w:tcW w:w="693" w:type="dxa"/>
+            <w:gridSpan w:val="2"/>
             <w:vMerge/>
             <w:tcBorders>
               <w:top w:val="single" w:sz="4" w:space="0" w:color="000000"/>
@@ -9424,7 +9534,7 @@
         </w:tc>
         <w:tc>
           <w:tcPr>
-            <w:tcW w:w="1820" w:type="dxa"/>
+            <w:tcW w:w="1383" w:type="dxa"/>
             <w:gridSpan w:val="2"/>
             <w:vMerge/>
             <w:tcBorders>
@@ -9457,7 +9567,7 @@
         </w:tc>
         <w:tc>
           <w:tcPr>
-            <w:tcW w:w="1131" w:type="dxa"/>
+            <w:tcW w:w="1157" w:type="dxa"/>
             <w:vMerge/>
             <w:tcBorders>
               <w:top w:val="single" w:sz="4" w:space="0" w:color="000000"/>
@@ -9489,7 +9599,8 @@
         </w:tc>
         <w:tc>
           <w:tcPr>
-            <w:tcW w:w="1001" w:type="dxa"/>
+            <w:tcW w:w="1158" w:type="dxa"/>
+            <w:gridSpan w:val="2"/>
             <w:vMerge/>
             <w:tcBorders>
               <w:top w:val="single" w:sz="4" w:space="0" w:color="000000"/>
@@ -9521,7 +9632,8 @@
         </w:tc>
         <w:tc>
           <w:tcPr>
-            <w:tcW w:w="1001" w:type="dxa"/>
+            <w:tcW w:w="1158" w:type="dxa"/>
+            <w:gridSpan w:val="2"/>
             <w:tcBorders>
               <w:top w:val="nil"/>
               <w:left w:val="nil"/>
@@ -9551,7 +9663,8 @@
         </w:tc>
         <w:tc>
           <w:tcPr>
-            <w:tcW w:w="1083" w:type="dxa"/>
+            <w:tcW w:w="1157" w:type="dxa"/>
+            <w:gridSpan w:val="2"/>
             <w:tcBorders>
               <w:top w:val="nil"/>
               <w:left w:val="nil"/>
@@ -9581,7 +9694,8 @@
         </w:tc>
         <w:tc>
           <w:tcPr>
-            <w:tcW w:w="1021" w:type="dxa"/>
+            <w:tcW w:w="1158" w:type="dxa"/>
+            <w:gridSpan w:val="3"/>
             <w:tcBorders>
               <w:top w:val="nil"/>
               <w:left w:val="nil"/>
@@ -9611,7 +9725,7 @@
         </w:tc>
         <w:tc>
           <w:tcPr>
-            <w:tcW w:w="1074" w:type="dxa"/>
+            <w:tcW w:w="1158" w:type="dxa"/>
             <w:tcBorders>
               <w:top w:val="nil"/>
               <w:left w:val="nil"/>
@@ -9646,7 +9760,7 @@
         </w:trPr>
         <w:tc>
           <w:tcPr>
-            <w:tcW w:w="383" w:type="dxa"/>
+            <w:tcW w:w="426" w:type="dxa"/>
             <w:vMerge/>
             <w:tcBorders>
               <w:top w:val="nil"/>
@@ -9678,7 +9792,8 @@
         </w:tc>
         <w:tc>
           <w:tcPr>
-            <w:tcW w:w="381" w:type="dxa"/>
+            <w:tcW w:w="693" w:type="dxa"/>
+            <w:gridSpan w:val="2"/>
             <w:vMerge/>
             <w:tcBorders>
               <w:top w:val="single" w:sz="4" w:space="0" w:color="000000"/>
@@ -9740,7 +9855,7 @@
         </w:tc>
         <w:tc>
           <w:tcPr>
-            <w:tcW w:w="1820" w:type="dxa"/>
+            <w:tcW w:w="1383" w:type="dxa"/>
             <w:gridSpan w:val="2"/>
             <w:vMerge/>
             <w:tcBorders>
@@ -9773,7 +9888,7 @@
         </w:tc>
         <w:tc>
           <w:tcPr>
-            <w:tcW w:w="1131" w:type="dxa"/>
+            <w:tcW w:w="1157" w:type="dxa"/>
             <w:vMerge/>
             <w:tcBorders>
               <w:top w:val="single" w:sz="4" w:space="0" w:color="000000"/>
@@ -9805,7 +9920,8 @@
         </w:tc>
         <w:tc>
           <w:tcPr>
-            <w:tcW w:w="1001" w:type="dxa"/>
+            <w:tcW w:w="1158" w:type="dxa"/>
+            <w:gridSpan w:val="2"/>
             <w:vMerge/>
             <w:tcBorders>
               <w:top w:val="single" w:sz="4" w:space="0" w:color="000000"/>
@@ -9837,7 +9953,8 @@
         </w:tc>
         <w:tc>
           <w:tcPr>
-            <w:tcW w:w="1001" w:type="dxa"/>
+            <w:tcW w:w="1158" w:type="dxa"/>
+            <w:gridSpan w:val="2"/>
             <w:tcBorders>
               <w:top w:val="nil"/>
               <w:left w:val="nil"/>
@@ -9867,7 +9984,8 @@
         </w:tc>
         <w:tc>
           <w:tcPr>
-            <w:tcW w:w="1083" w:type="dxa"/>
+            <w:tcW w:w="1157" w:type="dxa"/>
+            <w:gridSpan w:val="2"/>
             <w:tcBorders>
               <w:top w:val="nil"/>
               <w:left w:val="nil"/>
@@ -9897,7 +10015,8 @@
         </w:tc>
         <w:tc>
           <w:tcPr>
-            <w:tcW w:w="1021" w:type="dxa"/>
+            <w:tcW w:w="1158" w:type="dxa"/>
+            <w:gridSpan w:val="3"/>
             <w:tcBorders>
               <w:top w:val="nil"/>
               <w:left w:val="nil"/>
@@ -9927,7 +10046,7 @@
         </w:tc>
         <w:tc>
           <w:tcPr>
-            <w:tcW w:w="1074" w:type="dxa"/>
+            <w:tcW w:w="1158" w:type="dxa"/>
             <w:tcBorders>
               <w:top w:val="nil"/>
               <w:left w:val="nil"/>
@@ -9962,7 +10081,7 @@
         </w:trPr>
         <w:tc>
           <w:tcPr>
-            <w:tcW w:w="383" w:type="dxa"/>
+            <w:tcW w:w="426" w:type="dxa"/>
             <w:vMerge/>
             <w:tcBorders>
               <w:top w:val="nil"/>
@@ -9994,7 +10113,8 @@
         </w:tc>
         <w:tc>
           <w:tcPr>
-            <w:tcW w:w="381" w:type="dxa"/>
+            <w:tcW w:w="693" w:type="dxa"/>
+            <w:gridSpan w:val="2"/>
             <w:tcBorders>
               <w:top w:val="single" w:sz="4" w:space="0" w:color="000000"/>
               <w:left w:val="single" w:sz="4" w:space="0" w:color="000000"/>
@@ -10024,7 +10144,7 @@
         </w:tc>
         <w:tc>
           <w:tcPr>
-            <w:tcW w:w="2721" w:type="dxa"/>
+            <w:tcW w:w="2284" w:type="dxa"/>
             <w:gridSpan w:val="3"/>
             <w:tcBorders>
               <w:top w:val="single" w:sz="4" w:space="0" w:color="000000"/>
@@ -10053,13 +10173,13 @@
                 <w:szCs w:val="18"/>
                 <w:u w:val="single"/>
               </w:rPr>
-              <w:t>"freie Finanzspitze" (Ziel in allen Jahren: 0)</w:t>
-            </w:r>
-          </w:p>
-        </w:tc>
-        <w:tc>
-          <w:tcPr>
-            <w:tcW w:w="1131" w:type="dxa"/>
+              <w:t xml:space="preserve">"freie Finanzspitze" (Ziel in allen Jahren: 0)</w:t>
+            </w:r>
+          </w:p>
+        </w:tc>
+        <w:tc>
+          <w:tcPr>
+            <w:tcW w:w="1157" w:type="dxa"/>
             <w:tcBorders>
               <w:top w:val="single" w:sz="4" w:space="0" w:color="000000"/>
               <w:left w:val="single" w:sz="4" w:space="0" w:color="000000"/>
@@ -10084,13 +10204,14 @@
                 <w:sz w:val="18"/>
                 <w:szCs w:val="18"/>
               </w:rPr>
-              <w:t xml:space="preserve">-643112.6799999992</w:t>
-            </w:r>
-          </w:p>
-        </w:tc>
-        <w:tc>
-          <w:tcPr>
-            <w:tcW w:w="1001" w:type="dxa"/>
+              <w:t xml:space="preserve">-643.112,68</w:t>
+            </w:r>
+          </w:p>
+        </w:tc>
+        <w:tc>
+          <w:tcPr>
+            <w:tcW w:w="1158" w:type="dxa"/>
+            <w:gridSpan w:val="2"/>
             <w:tcBorders>
               <w:top w:val="single" w:sz="4" w:space="0" w:color="000000"/>
               <w:left w:val="nil"/>
@@ -10115,13 +10236,14 @@
                 <w:sz w:val="18"/>
                 <w:szCs w:val="18"/>
               </w:rPr>
-              <w:t xml:space="preserve"/>
-            </w:r>
-          </w:p>
-        </w:tc>
-        <w:tc>
-          <w:tcPr>
-            <w:tcW w:w="1001" w:type="dxa"/>
+              <w:t xml:space="preserve">-485.895,00</w:t>
+            </w:r>
+          </w:p>
+        </w:tc>
+        <w:tc>
+          <w:tcPr>
+            <w:tcW w:w="1158" w:type="dxa"/>
+            <w:gridSpan w:val="2"/>
             <w:tcBorders>
               <w:top w:val="single" w:sz="4" w:space="0" w:color="000000"/>
               <w:left w:val="nil"/>
@@ -10146,13 +10268,14 @@
                 <w:sz w:val="18"/>
                 <w:szCs w:val="18"/>
               </w:rPr>
-              <w:t xml:space="preserve">-93200.0</w:t>
-            </w:r>
-          </w:p>
-        </w:tc>
-        <w:tc>
-          <w:tcPr>
-            <w:tcW w:w="1083" w:type="dxa"/>
+              <w:t xml:space="preserve">-102.700,00</w:t>
+            </w:r>
+          </w:p>
+        </w:tc>
+        <w:tc>
+          <w:tcPr>
+            <w:tcW w:w="1157" w:type="dxa"/>
+            <w:gridSpan w:val="2"/>
             <w:tcBorders>
               <w:top w:val="single" w:sz="4" w:space="0" w:color="000000"/>
               <w:left w:val="nil"/>
@@ -10177,13 +10300,14 @@
                 <w:sz w:val="18"/>
                 <w:szCs w:val="18"/>
               </w:rPr>
-              <w:t xml:space="preserve"/>
-            </w:r>
-          </w:p>
-        </w:tc>
-        <w:tc>
-          <w:tcPr>
-            <w:tcW w:w="1021" w:type="dxa"/>
+              <w:t xml:space="preserve">27.620,00</w:t>
+            </w:r>
+          </w:p>
+        </w:tc>
+        <w:tc>
+          <w:tcPr>
+            <w:tcW w:w="1158" w:type="dxa"/>
+            <w:gridSpan w:val="3"/>
             <w:tcBorders>
               <w:top w:val="single" w:sz="4" w:space="0" w:color="000000"/>
               <w:left w:val="nil"/>
@@ -10208,13 +10332,13 @@
                 <w:sz w:val="18"/>
                 <w:szCs w:val="18"/>
               </w:rPr>
-              <w:t xml:space="preserve"/>
-            </w:r>
-          </w:p>
-        </w:tc>
-        <w:tc>
-          <w:tcPr>
-            <w:tcW w:w="1074" w:type="dxa"/>
+              <w:t xml:space="preserve">7.130,00</w:t>
+            </w:r>
+          </w:p>
+        </w:tc>
+        <w:tc>
+          <w:tcPr>
+            <w:tcW w:w="1158" w:type="dxa"/>
             <w:tcBorders>
               <w:top w:val="single" w:sz="4" w:space="0" w:color="000000"/>
               <w:left w:val="nil"/>
@@ -10239,7 +10363,7 @@
                 <w:sz w:val="18"/>
                 <w:szCs w:val="18"/>
               </w:rPr>
-              <w:t xml:space="preserve"/>
+              <w:t xml:space="preserve">860,00</w:t>
             </w:r>
           </w:p>
         </w:tc>
@@ -10250,7 +10374,7 @@
         </w:trPr>
         <w:tc>
           <w:tcPr>
-            <w:tcW w:w="383" w:type="dxa"/>
+            <w:tcW w:w="426" w:type="dxa"/>
             <w:tcBorders>
               <w:top w:val="nil"/>
               <w:left w:val="nil"/>
@@ -10276,7 +10400,8 @@
         </w:tc>
         <w:tc>
           <w:tcPr>
-            <w:tcW w:w="381" w:type="dxa"/>
+            <w:tcW w:w="693" w:type="dxa"/>
+            <w:gridSpan w:val="2"/>
             <w:tcBorders>
               <w:top w:val="nil"/>
               <w:left w:val="nil"/>
@@ -10345,7 +10470,7 @@
         </w:tc>
         <w:tc>
           <w:tcPr>
-            <w:tcW w:w="681" w:type="dxa"/>
+            <w:tcW w:w="244" w:type="dxa"/>
             <w:tcBorders>
               <w:top w:val="nil"/>
               <w:left w:val="nil"/>
@@ -10368,7 +10493,8 @@
         </w:tc>
         <w:tc>
           <w:tcPr>
-            <w:tcW w:w="1131" w:type="dxa"/>
+            <w:tcW w:w="1568" w:type="dxa"/>
+            <w:gridSpan w:val="2"/>
             <w:tcBorders>
               <w:top w:val="nil"/>
               <w:left w:val="nil"/>
@@ -10392,6 +10518,7 @@
         <w:tc>
           <w:tcPr>
             <w:tcW w:w="1001" w:type="dxa"/>
+            <w:gridSpan w:val="2"/>
             <w:tcBorders>
               <w:top w:val="nil"/>
               <w:left w:val="nil"/>
@@ -10415,6 +10542,7 @@
         <w:tc>
           <w:tcPr>
             <w:tcW w:w="1001" w:type="dxa"/>
+            <w:gridSpan w:val="2"/>
             <w:tcBorders>
               <w:top w:val="nil"/>
               <w:left w:val="nil"/>
@@ -10438,6 +10566,7 @@
         <w:tc>
           <w:tcPr>
             <w:tcW w:w="1083" w:type="dxa"/>
+            <w:gridSpan w:val="2"/>
             <w:tcBorders>
               <w:top w:val="nil"/>
               <w:left w:val="nil"/>
@@ -10483,7 +10612,8 @@
         </w:tc>
         <w:tc>
           <w:tcPr>
-            <w:tcW w:w="1074" w:type="dxa"/>
+            <w:tcW w:w="1272" w:type="dxa"/>
+            <w:gridSpan w:val="2"/>
             <w:tcBorders>
               <w:top w:val="nil"/>
               <w:left w:val="nil"/>
@@ -10511,8 +10641,8 @@
         </w:trPr>
         <w:tc>
           <w:tcPr>
-            <w:tcW w:w="1665" w:type="dxa"/>
-            <w:gridSpan w:val="3"/>
+            <w:tcW w:w="2020" w:type="dxa"/>
+            <w:gridSpan w:val="4"/>
             <w:tcBorders>
               <w:top w:val="single" w:sz="4" w:space="0" w:color="000000"/>
               <w:left w:val="single" w:sz="4" w:space="0" w:color="000000"/>
@@ -10578,7 +10708,7 @@
         </w:tc>
         <w:tc>
           <w:tcPr>
-            <w:tcW w:w="681" w:type="dxa"/>
+            <w:tcW w:w="244" w:type="dxa"/>
             <w:tcBorders>
               <w:top w:val="single" w:sz="4" w:space="0" w:color="000000"/>
               <w:left w:val="nil"/>
@@ -10608,7 +10738,8 @@
         </w:tc>
         <w:tc>
           <w:tcPr>
-            <w:tcW w:w="1131" w:type="dxa"/>
+            <w:tcW w:w="1568" w:type="dxa"/>
+            <w:gridSpan w:val="2"/>
             <w:tcBorders>
               <w:top w:val="single" w:sz="4" w:space="0" w:color="000000"/>
               <w:left w:val="nil"/>
@@ -10638,8 +10769,8 @@
         </w:tc>
         <w:tc>
           <w:tcPr>
-            <w:tcW w:w="5180" w:type="dxa"/>
-            <w:gridSpan w:val="5"/>
+            <w:tcW w:w="5378" w:type="dxa"/>
+            <w:gridSpan w:val="9"/>
             <w:tcBorders>
               <w:top w:val="single" w:sz="4" w:space="0" w:color="000000"/>
               <w:left w:val="single" w:sz="4" w:space="0" w:color="000000"/>
@@ -10676,7 +10807,8 @@
         </w:trPr>
         <w:tc>
           <w:tcPr>
-            <w:tcW w:w="383" w:type="dxa"/>
+            <w:tcW w:w="738" w:type="dxa"/>
+            <w:gridSpan w:val="2"/>
             <w:tcBorders>
               <w:top w:val="nil"/>
               <w:left w:val="single" w:sz="4" w:space="0" w:color="000000"/>
@@ -10775,7 +10907,7 @@
         </w:tc>
         <w:tc>
           <w:tcPr>
-            <w:tcW w:w="681" w:type="dxa"/>
+            <w:tcW w:w="244" w:type="dxa"/>
             <w:tcBorders>
               <w:top w:val="nil"/>
               <w:left w:val="nil"/>
@@ -10798,7 +10930,8 @@
         </w:tc>
         <w:tc>
           <w:tcPr>
-            <w:tcW w:w="1131" w:type="dxa"/>
+            <w:tcW w:w="1568" w:type="dxa"/>
+            <w:gridSpan w:val="2"/>
             <w:tcBorders>
               <w:top w:val="nil"/>
               <w:left w:val="nil"/>
@@ -10822,6 +10955,7 @@
         <w:tc>
           <w:tcPr>
             <w:tcW w:w="1001" w:type="dxa"/>
+            <w:gridSpan w:val="2"/>
             <w:tcBorders>
               <w:top w:val="nil"/>
               <w:left w:val="single" w:sz="4" w:space="0" w:color="000000"/>
@@ -10852,6 +10986,7 @@
         <w:tc>
           <w:tcPr>
             <w:tcW w:w="1001" w:type="dxa"/>
+            <w:gridSpan w:val="2"/>
             <w:tcBorders>
               <w:top w:val="nil"/>
               <w:left w:val="nil"/>
@@ -10875,6 +11010,7 @@
         <w:tc>
           <w:tcPr>
             <w:tcW w:w="1083" w:type="dxa"/>
+            <w:gridSpan w:val="2"/>
             <w:tcBorders>
               <w:top w:val="nil"/>
               <w:left w:val="nil"/>
@@ -10920,7 +11056,8 @@
         </w:tc>
         <w:tc>
           <w:tcPr>
-            <w:tcW w:w="1074" w:type="dxa"/>
+            <w:tcW w:w="1272" w:type="dxa"/>
+            <w:gridSpan w:val="2"/>
             <w:tcBorders>
               <w:top w:val="nil"/>
               <w:left w:val="nil"/>
@@ -10955,7 +11092,8 @@
         </w:trPr>
         <w:tc>
           <w:tcPr>
-            <w:tcW w:w="383" w:type="dxa"/>
+            <w:tcW w:w="738" w:type="dxa"/>
+            <w:gridSpan w:val="2"/>
             <w:tcBorders>
               <w:top w:val="nil"/>
               <w:left w:val="single" w:sz="4" w:space="0" w:color="000000"/>
@@ -11075,7 +11213,7 @@
         </w:tc>
         <w:tc>
           <w:tcPr>
-            <w:tcW w:w="681" w:type="dxa"/>
+            <w:tcW w:w="244" w:type="dxa"/>
             <w:tcBorders>
               <w:top w:val="nil"/>
               <w:left w:val="nil"/>
@@ -11105,7 +11243,8 @@
         </w:tc>
         <w:tc>
           <w:tcPr>
-            <w:tcW w:w="1131" w:type="dxa"/>
+            <w:tcW w:w="1568" w:type="dxa"/>
+            <w:gridSpan w:val="2"/>
             <w:tcBorders>
               <w:top w:val="nil"/>
               <w:left w:val="nil"/>
@@ -11136,68 +11275,69 @@
         <w:tc>
           <w:tcPr>
             <w:tcW w:w="2002" w:type="dxa"/>
+            <w:gridSpan w:val="4"/>
+            <w:tcBorders>
+              <w:top w:val="nil"/>
+              <w:left w:val="single" w:sz="4" w:space="0" w:color="000000"/>
+              <w:bottom w:val="single" w:sz="4" w:space="0" w:color="000000"/>
+              <w:right w:val="nil"/>
+            </w:tcBorders>
+            <w:shd w:val="clear" w:color="auto" w:fill="auto"/>
+            <w:vAlign w:val="bottom"/>
+          </w:tcPr>
+          <w:p>
+            <w:pPr>
+              <w:spacing w:after="0"/>
+              <w:jc w:val="left"/>
+              <w:rPr>
+                <w:sz w:val="18"/>
+                <w:szCs w:val="18"/>
+              </w:rPr>
+            </w:pPr>
+            <w:r>
+              <w:rPr>
+                <w:sz w:val="18"/>
+                <w:szCs w:val="18"/>
+              </w:rPr>
+              <w:t xml:space="preserve">vorl. Bilanz:</w:t>
+            </w:r>
+          </w:p>
+        </w:tc>
+        <w:tc>
+          <w:tcPr>
+            <w:tcW w:w="2104" w:type="dxa"/>
+            <w:gridSpan w:val="3"/>
+            <w:tcBorders>
+              <w:top w:val="nil"/>
+              <w:left w:val="nil"/>
+              <w:bottom w:val="single" w:sz="4" w:space="0" w:color="000000"/>
+              <w:right w:val="nil"/>
+            </w:tcBorders>
+            <w:shd w:val="clear" w:color="auto" w:fill="auto"/>
+            <w:vAlign w:val="bottom"/>
+          </w:tcPr>
+          <w:p>
+            <w:pPr>
+              <w:spacing w:after="0"/>
+              <w:jc w:val="center"/>
+              <w:rPr>
+                <w:sz w:val="18"/>
+                <w:szCs w:val="18"/>
+              </w:rPr>
+            </w:pPr>
+            <w:r>
+              <w:rPr>
+                <w:sz w:val="18"/>
+                <w:szCs w:val="18"/>
+              </w:rPr>
+              <w:t xml:space="preserve"/>
+            </w:r>
+          </w:p>
+        </w:tc>
+        <w:tc>
+          <w:tcPr>
+            <w:tcW w:w="1272" w:type="dxa"/>
             <w:gridSpan w:val="2"/>
-            <w:tcBorders>
-              <w:top w:val="nil"/>
-              <w:left w:val="single" w:sz="4" w:space="0" w:color="000000"/>
-              <w:bottom w:val="single" w:sz="4" w:space="0" w:color="000000"/>
-              <w:right w:val="nil"/>
-            </w:tcBorders>
-            <w:shd w:val="clear" w:color="auto" w:fill="auto"/>
-            <w:vAlign w:val="bottom"/>
-          </w:tcPr>
-          <w:p>
-            <w:pPr>
-              <w:spacing w:after="0"/>
-              <w:jc w:val="left"/>
-              <w:rPr>
-                <w:sz w:val="18"/>
-                <w:szCs w:val="18"/>
-              </w:rPr>
-            </w:pPr>
-            <w:r>
-              <w:rPr>
-                <w:sz w:val="18"/>
-                <w:szCs w:val="18"/>
-              </w:rPr>
-              <w:t xml:space="preserve">vorl. Bilanz:</w:t>
-            </w:r>
-          </w:p>
-        </w:tc>
-        <w:tc>
-          <w:tcPr>
-            <w:tcW w:w="2104" w:type="dxa"/>
-            <w:gridSpan w:val="2"/>
-            <w:tcBorders>
-              <w:top w:val="nil"/>
-              <w:left w:val="nil"/>
-              <w:bottom w:val="single" w:sz="4" w:space="0" w:color="000000"/>
-              <w:right w:val="nil"/>
-            </w:tcBorders>
-            <w:shd w:val="clear" w:color="auto" w:fill="auto"/>
-            <w:vAlign w:val="bottom"/>
-          </w:tcPr>
-          <w:p>
-            <w:pPr>
-              <w:spacing w:after="0"/>
-              <w:jc w:val="center"/>
-              <w:rPr>
-                <w:sz w:val="18"/>
-                <w:szCs w:val="18"/>
-              </w:rPr>
-            </w:pPr>
-            <w:r>
-              <w:rPr>
-                <w:sz w:val="18"/>
-                <w:szCs w:val="18"/>
-              </w:rPr>
-              <w:t xml:space="preserve"/>
-            </w:r>
-          </w:p>
-        </w:tc>
-        <w:tc>
-          <w:tcPr>
-            <w:tcW w:w="1074" w:type="dxa"/>
             <w:tcBorders>
               <w:top w:val="nil"/>
               <w:left w:val="nil"/>
@@ -11227,7 +11367,10 @@
         </w:tc>
       </w:tr>
     </w:tbl>
-    <w:p/>
+    <w:p>
+      <w:bookmarkStart w:id="2" w:name="_GoBack"/>
+      <w:bookmarkEnd w:id="2"/>
+    </w:p>
     <w:sectPr>
       <w:headerReference w:type="default" r:id="rId11"/>
       <w:pgSz w:w="11906" w:h="16838"/>
@@ -11320,7 +11463,7 @@
         <w:color w:val="000000"/>
       </w:rPr>
       <w:tab/>
-      <w:t xml:space="preserve">Testgemeinde</w:t>
+      <w:t xml:space="preserve">Ortsgemeinde Niederfischbach</w:t>
     </w:r>
     <w:r>
       <w:rPr>
@@ -12696,7 +12839,7 @@
 </file>
 
 <file path=customXml/itemProps2.xml><?xml version="1.0" encoding="utf-8"?>
-<ds:datastoreItem xmlns:ds="http://schemas.openxmlformats.org/officeDocument/2006/customXml" ds:itemID="{318CA37B-1030-44EB-8EB7-1DB05DE97467}">
+<ds:datastoreItem xmlns:ds="http://schemas.openxmlformats.org/officeDocument/2006/customXml" ds:itemID="{98A384AB-65BA-41E5-AEFC-D6924027641E}">
   <ds:schemaRefs>
     <ds:schemaRef ds:uri="http://schemas.openxmlformats.org/officeDocument/2006/bibliography"/>
   </ds:schemaRefs>

</xml_diff>